<commit_message>
functionning non corrected document generation
</commit_message>
<xml_diff>
--- a/Template.docx
+++ b/Template.docx
@@ -2,6 +2,15 @@
 <file path=word/document.xml><?xml version="1.0" encoding="utf-8"?>
 <w:document xmlns:wpc="http://schemas.microsoft.com/office/word/2010/wordprocessingCanvas" xmlns:cx="http://schemas.microsoft.com/office/drawing/2014/chartex" xmlns:cx1="http://schemas.microsoft.com/office/drawing/2015/9/8/chartex" xmlns:cx2="http://schemas.microsoft.com/office/drawing/2015/10/21/chartex" xmlns:cx3="http://schemas.microsoft.com/office/drawing/2016/5/9/chartex" xmlns:cx4="http://schemas.microsoft.com/office/drawing/2016/5/10/chartex" xmlns:cx5="http://schemas.microsoft.com/office/drawing/2016/5/11/chartex" xmlns:cx6="http://schemas.microsoft.com/office/drawing/2016/5/12/chartex" xmlns:cx7="http://schemas.microsoft.com/office/drawing/2016/5/13/chartex" xmlns:cx8="http://schemas.microsoft.com/office/drawing/2016/5/14/chartex" xmlns:mc="http://schemas.openxmlformats.org/markup-compatibility/2006" xmlns:aink="http://schemas.microsoft.com/office/drawing/2016/ink" xmlns:am3d="http://schemas.microsoft.com/office/drawing/2017/model3d" xmlns:o="urn:schemas-microsoft-com:office:office" xmlns:oel="http://schemas.microsoft.com/office/2019/extlst" xmlns:r="http://schemas.openxmlformats.org/officeDocument/2006/relationships" xmlns:m="http://schemas.openxmlformats.org/officeDocument/2006/math" xmlns:v="urn:schemas-microsoft-com:vml" xmlns:wp14="http://schemas.microsoft.com/office/word/2010/wordprocessingDrawing" xmlns:wp="http://schemas.openxmlformats.org/drawingml/2006/wordprocessingDrawing" xmlns:w10="urn:schemas-microsoft-com:office:word" xmlns:w="http://schemas.openxmlformats.org/wordprocessingml/2006/main" xmlns:w14="http://schemas.microsoft.com/office/word/2010/wordml" xmlns:w15="http://schemas.microsoft.com/office/word/2012/wordml" xmlns:w16cex="http://schemas.microsoft.com/office/word/2018/wordml/cex" xmlns:w16cid="http://schemas.microsoft.com/office/word/2016/wordml/cid" xmlns:w16="http://schemas.microsoft.com/office/word/2018/wordml" xmlns:w16du="http://schemas.microsoft.com/office/word/2023/wordml/word16du" xmlns:w16sdtdh="http://schemas.microsoft.com/office/word/2020/wordml/sdtdatahash" xmlns:w16se="http://schemas.microsoft.com/office/word/2015/wordml/symex" xmlns:wpg="http://schemas.microsoft.com/office/word/2010/wordprocessingGroup" xmlns:wpi="http://schemas.microsoft.com/office/word/2010/wordprocessingInk" xmlns:wne="http://schemas.microsoft.com/office/word/2006/wordml" xmlns:wps="http://schemas.microsoft.com/office/word/2010/wordprocessingShape" mc:Ignorable="w14 w15 w16se w16cid w16 w16cex w16sdtdh w16du wp14">
   <w:body>
+    <w:p/>
+    <w:p/>
+    <w:p/>
+    <w:p/>
+    <w:p/>
+    <w:p/>
+    <w:p/>
+    <w:p/>
+    <w:p/>
     <w:p/>
     <w:p/>
     <w:p>
@@ -9,158 +18,14 @@
         <w:rPr>
           <w:noProof/>
         </w:rPr>
-        <mc:AlternateContent>
-          <mc:Choice Requires="wps">
-            <w:drawing>
-              <wp:anchor distT="0" distB="0" distL="114300" distR="114300" simplePos="0" relativeHeight="251659264" behindDoc="0" locked="0" layoutInCell="1" allowOverlap="1" wp14:anchorId="55E8F102" wp14:editId="122B2D21">
-                <wp:simplePos x="0" y="0"/>
-                <wp:positionH relativeFrom="margin">
-                  <wp:posOffset>495300</wp:posOffset>
-                </wp:positionH>
-                <wp:positionV relativeFrom="paragraph">
-                  <wp:posOffset>3808095</wp:posOffset>
-                </wp:positionV>
-                <wp:extent cx="5135526" cy="1219200"/>
-                <wp:effectExtent l="0" t="0" r="8255" b="0"/>
-                <wp:wrapNone/>
-                <wp:docPr id="7" name="Text Box 7"/>
-                <wp:cNvGraphicFramePr/>
-                <a:graphic xmlns:a="http://schemas.openxmlformats.org/drawingml/2006/main">
-                  <a:graphicData uri="http://schemas.microsoft.com/office/word/2010/wordprocessingShape">
-                    <wps:wsp>
-                      <wps:cNvSpPr txBox="1"/>
-                      <wps:spPr>
-                        <a:xfrm>
-                          <a:off x="0" y="0"/>
-                          <a:ext cx="5135526" cy="1219200"/>
-                        </a:xfrm>
-                        <a:prstGeom prst="rect">
-                          <a:avLst/>
-                        </a:prstGeom>
-                        <a:solidFill>
-                          <a:schemeClr val="lt1"/>
-                        </a:solidFill>
-                        <a:ln w="6350">
-                          <a:noFill/>
-                        </a:ln>
-                      </wps:spPr>
-                      <wps:txbx>
-                        <w:txbxContent>
-                          <w:sdt>
-                            <w:sdtPr>
-                              <w:rPr>
-                                <w:lang w:val="es-AR"/>
-                              </w:rPr>
-                              <w:alias w:val="Title"/>
-                              <w:tag w:val=""/>
-                              <w:id w:val="-910774587"/>
-                              <w:placeholder>
-                                <w:docPart w:val="12209C3D77C74F2580B5119B98C4D899"/>
-                              </w:placeholder>
-                              <w:dataBinding w:prefixMappings="xmlns:ns0='http://purl.org/dc/elements/1.1/' xmlns:ns1='http://schemas.openxmlformats.org/package/2006/metadata/core-properties' " w:xpath="/ns1:coreProperties[1]/ns0:title[1]" w:storeItemID="{6C3C8BC8-F283-45AE-878A-BAB7291924A1}"/>
-                              <w:text/>
-                            </w:sdtPr>
-                            <w:sdtEndPr/>
-                            <w:sdtContent>
-                              <w:p>
-                                <w:pPr>
-                                  <w:pStyle w:val="TitlePage"/>
-                                  <w:jc w:val="center"/>
-                                  <w:rPr>
-                                    <w:lang w:val="es-AR"/>
-                                  </w:rPr>
-                                </w:pPr>
-                                <w:r>
-                                  <w:rPr>
-                                    <w:lang w:val="es-AR"/>
-                                  </w:rPr>
-                                  <w:t>Activo Cantagallo</w:t>
-                                </w:r>
-                              </w:p>
-                            </w:sdtContent>
-                          </w:sdt>
-                        </w:txbxContent>
-                      </wps:txbx>
-                      <wps:bodyPr rot="0" spcFirstLastPara="0" vertOverflow="overflow" horzOverflow="overflow" vert="horz" wrap="square" lIns="91440" tIns="45720" rIns="91440" bIns="45720" numCol="1" spcCol="0" rtlCol="0" fromWordArt="0" anchor="t" anchorCtr="0" forceAA="0" compatLnSpc="1">
-                        <a:prstTxWarp prst="textNoShape">
-                          <a:avLst/>
-                        </a:prstTxWarp>
-                        <a:noAutofit/>
-                      </wps:bodyPr>
-                    </wps:wsp>
-                  </a:graphicData>
-                </a:graphic>
-                <wp14:sizeRelH relativeFrom="margin">
-                  <wp14:pctWidth>0</wp14:pctWidth>
-                </wp14:sizeRelH>
-                <wp14:sizeRelV relativeFrom="margin">
-                  <wp14:pctHeight>0</wp14:pctHeight>
-                </wp14:sizeRelV>
-              </wp:anchor>
-            </w:drawing>
-          </mc:Choice>
-          <mc:Fallback>
-            <w:pict>
-              <v:shapetype w14:anchorId="55E8F102" id="_x0000_t202" coordsize="21600,21600" o:spt="202" path="m,l,21600r21600,l21600,xe">
-                <v:stroke joinstyle="miter"/>
-                <v:path gradientshapeok="t" o:connecttype="rect"/>
-              </v:shapetype>
-              <v:shape id="Text Box 7" o:spid="_x0000_s1026" type="#_x0000_t202" style="position:absolute;margin-left:39pt;margin-top:299.85pt;width:404.35pt;height:96pt;z-index:251659264;visibility:visible;mso-wrap-style:square;mso-width-percent:0;mso-height-percent:0;mso-wrap-distance-left:9pt;mso-wrap-distance-top:0;mso-wrap-distance-right:9pt;mso-wrap-distance-bottom:0;mso-position-horizontal:absolute;mso-position-horizontal-relative:margin;mso-position-vertical:absolute;mso-position-vertical-relative:text;mso-width-percent:0;mso-height-percent:0;mso-width-relative:margin;mso-height-relative:margin;v-text-anchor:top" o:gfxdata="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" fillcolor="white [3201]" stroked="f" strokeweight=".5pt">
-                <v:textbox>
-                  <w:txbxContent>
-                    <w:sdt>
-                      <w:sdtPr>
-                        <w:rPr>
-                          <w:lang w:val="es-AR"/>
-                        </w:rPr>
-                        <w:alias w:val="Title"/>
-                        <w:tag w:val=""/>
-                        <w:id w:val="-910774587"/>
-                        <w:placeholder>
-                          <w:docPart w:val="12209C3D77C74F2580B5119B98C4D899"/>
-                        </w:placeholder>
-                        <w:dataBinding w:prefixMappings="xmlns:ns0='http://purl.org/dc/elements/1.1/' xmlns:ns1='http://schemas.openxmlformats.org/package/2006/metadata/core-properties' " w:xpath="/ns1:coreProperties[1]/ns0:title[1]" w:storeItemID="{6C3C8BC8-F283-45AE-878A-BAB7291924A1}"/>
-                        <w:text/>
-                      </w:sdtPr>
-                      <w:sdtEndPr/>
-                      <w:sdtContent>
-                        <w:p>
-                          <w:pPr>
-                            <w:pStyle w:val="TitlePage"/>
-                            <w:jc w:val="center"/>
-                            <w:rPr>
-                              <w:lang w:val="es-AR"/>
-                            </w:rPr>
-                          </w:pPr>
-                          <w:r>
-                            <w:rPr>
-                              <w:lang w:val="es-AR"/>
-                            </w:rPr>
-                            <w:t>Activo Cantagallo</w:t>
-                          </w:r>
-                        </w:p>
-                      </w:sdtContent>
-                    </w:sdt>
-                  </w:txbxContent>
-                </v:textbox>
-                <w10:wrap anchorx="margin"/>
-              </v:shape>
-            </w:pict>
-          </mc:Fallback>
-        </mc:AlternateContent>
-      </w:r>
-      <w:r>
-        <w:rPr>
-          <w:noProof/>
-        </w:rPr>
         <w:drawing>
-          <wp:anchor distT="0" distB="0" distL="114300" distR="114300" simplePos="0" relativeHeight="251660288" behindDoc="0" locked="0" layoutInCell="1" allowOverlap="1" wp14:anchorId="20458901" wp14:editId="7BC2054F">
+          <wp:anchor distT="0" distB="0" distL="114300" distR="114300" simplePos="0" relativeHeight="251660288" behindDoc="0" locked="0" layoutInCell="1" allowOverlap="1" wp14:anchorId="20458901" wp14:editId="4C3A292C">
             <wp:simplePos x="0" y="0"/>
             <wp:positionH relativeFrom="margin">
               <wp:align>center</wp:align>
             </wp:positionH>
             <wp:positionV relativeFrom="paragraph">
-              <wp:posOffset>2562225</wp:posOffset>
+              <wp:posOffset>46083</wp:posOffset>
             </wp:positionV>
             <wp:extent cx="3695700" cy="1168400"/>
             <wp:effectExtent l="0" t="0" r="0" b="0"/>
@@ -208,27 +73,112 @@
     <w:p/>
     <w:p/>
     <w:p/>
-    <w:p/>
-    <w:p/>
-    <w:p/>
-    <w:p/>
-    <w:p/>
-    <w:p/>
-    <w:p/>
-    <w:p/>
-    <w:p/>
-    <w:p/>
-    <w:p/>
-    <w:p/>
-    <w:p/>
-    <w:p/>
-    <w:p/>
-    <w:p/>
-    <w:p/>
-    <w:p/>
-    <w:p/>
-    <w:p/>
-    <w:p/>
+    <w:p>
+      <w:pPr>
+        <w:jc w:val="center"/>
+        <w:rPr>
+          <w:rFonts w:cstheme="minorHAnsi"/>
+          <w:color w:val="0070C0"/>
+          <w:sz w:val="52"/>
+          <w:szCs w:val="52"/>
+          <w:lang w:val="es-MX"/>
+        </w:rPr>
+      </w:pPr>
+      <w:r>
+        <w:rPr>
+          <w:rFonts w:cstheme="minorHAnsi"/>
+          <w:color w:val="0070C0"/>
+          <w:sz w:val="52"/>
+          <w:szCs w:val="52"/>
+          <w:lang w:val="es-MX"/>
+        </w:rPr>
+        <w:t>Nombre del Activo</w:t>
+      </w:r>
+    </w:p>
+    <w:p>
+      <w:pPr>
+        <w:rPr>
+          <w:lang w:val="es-MX"/>
+        </w:rPr>
+      </w:pPr>
+    </w:p>
+    <w:p>
+      <w:pPr>
+        <w:rPr>
+          <w:lang w:val="es-MX"/>
+        </w:rPr>
+      </w:pPr>
+    </w:p>
+    <w:p>
+      <w:pPr>
+        <w:rPr>
+          <w:lang w:val="es-MX"/>
+        </w:rPr>
+      </w:pPr>
+    </w:p>
+    <w:p>
+      <w:pPr>
+        <w:rPr>
+          <w:lang w:val="es-MX"/>
+        </w:rPr>
+      </w:pPr>
+    </w:p>
+    <w:p>
+      <w:pPr>
+        <w:rPr>
+          <w:lang w:val="es-MX"/>
+        </w:rPr>
+      </w:pPr>
+    </w:p>
+    <w:p>
+      <w:pPr>
+        <w:rPr>
+          <w:lang w:val="es-MX"/>
+        </w:rPr>
+      </w:pPr>
+    </w:p>
+    <w:p>
+      <w:pPr>
+        <w:rPr>
+          <w:lang w:val="es-MX"/>
+        </w:rPr>
+      </w:pPr>
+    </w:p>
+    <w:p>
+      <w:pPr>
+        <w:rPr>
+          <w:lang w:val="es-MX"/>
+        </w:rPr>
+      </w:pPr>
+    </w:p>
+    <w:p>
+      <w:pPr>
+        <w:rPr>
+          <w:lang w:val="es-MX"/>
+        </w:rPr>
+      </w:pPr>
+    </w:p>
+    <w:p>
+      <w:pPr>
+        <w:rPr>
+          <w:lang w:val="es-MX"/>
+        </w:rPr>
+      </w:pPr>
+    </w:p>
+    <w:p>
+      <w:pPr>
+        <w:rPr>
+          <w:lang w:val="es-MX"/>
+        </w:rPr>
+      </w:pPr>
+    </w:p>
+    <w:p>
+      <w:pPr>
+        <w:rPr>
+          <w:lang w:val="es-MX"/>
+        </w:rPr>
+      </w:pPr>
+    </w:p>
     <w:sdt>
       <w:sdtPr>
         <w:rPr>
@@ -264,39 +214,19 @@
               <w:color w:val="2F5496" w:themeColor="accent1" w:themeShade="BF"/>
               <w:sz w:val="40"/>
               <w:szCs w:val="40"/>
+              <w:lang w:val="es-MX"/>
             </w:rPr>
           </w:pPr>
-          <w:proofErr w:type="spellStart"/>
           <w:r>
             <w:rPr>
               <w:rFonts w:ascii="Arial" w:hAnsi="Arial" w:cs="Arial"/>
               <w:color w:val="2F5496" w:themeColor="accent1" w:themeShade="BF"/>
               <w:sz w:val="40"/>
               <w:szCs w:val="40"/>
+              <w:lang w:val="es-MX"/>
             </w:rPr>
-            <w:t>Tabla</w:t>
+            <w:t>Tabla de Contenido</w:t>
           </w:r>
-          <w:proofErr w:type="spellEnd"/>
-          <w:r>
-            <w:rPr>
-              <w:rFonts w:ascii="Arial" w:hAnsi="Arial" w:cs="Arial"/>
-              <w:color w:val="2F5496" w:themeColor="accent1" w:themeShade="BF"/>
-              <w:sz w:val="40"/>
-              <w:szCs w:val="40"/>
-            </w:rPr>
-            <w:t xml:space="preserve"> de </w:t>
-          </w:r>
-          <w:proofErr w:type="spellStart"/>
-          <w:r>
-            <w:rPr>
-              <w:rFonts w:ascii="Arial" w:hAnsi="Arial" w:cs="Arial"/>
-              <w:color w:val="2F5496" w:themeColor="accent1" w:themeShade="BF"/>
-              <w:sz w:val="40"/>
-              <w:szCs w:val="40"/>
-            </w:rPr>
-            <w:t>Contenido</w:t>
-          </w:r>
-          <w:proofErr w:type="spellEnd"/>
         </w:p>
         <w:p>
           <w:r>
@@ -340,116 +270,25 @@
         </w:p>
       </w:sdtContent>
     </w:sdt>
+    <w:p/>
+    <w:p/>
+    <w:p/>
     <w:p>
-      <w:pPr>
-        <w:rPr>
-          <w:lang w:val="es-CO"/>
-        </w:rPr>
-      </w:pPr>
-    </w:p>
-    <w:p>
-      <w:pPr>
-        <w:rPr>
-          <w:lang w:val="es-CO"/>
-        </w:rPr>
-      </w:pPr>
-    </w:p>
-    <w:p>
-      <w:pPr>
-        <w:rPr>
-          <w:lang w:val="es-CO"/>
-        </w:rPr>
-      </w:pPr>
-    </w:p>
-    <w:p>
-      <w:pPr>
-        <w:rPr>
-          <w:lang w:val="es-CO"/>
-        </w:rPr>
-      </w:pPr>
       <w:r>
-        <w:rPr>
-          <w:lang w:val="es-CO"/>
-        </w:rPr>
         <w:br w:type="page"/>
       </w:r>
     </w:p>
+    <w:p/>
+    <w:p/>
+    <w:p/>
+    <w:p/>
+    <w:p/>
+    <w:p/>
+    <w:p/>
+    <w:p/>
+    <w:p/>
+    <w:p/>
     <w:p>
-      <w:pPr>
-        <w:rPr>
-          <w:lang w:val="es-CO"/>
-        </w:rPr>
-      </w:pPr>
-    </w:p>
-    <w:p>
-      <w:pPr>
-        <w:rPr>
-          <w:lang w:val="es-CO"/>
-        </w:rPr>
-      </w:pPr>
-    </w:p>
-    <w:p>
-      <w:pPr>
-        <w:rPr>
-          <w:lang w:val="es-CO"/>
-        </w:rPr>
-      </w:pPr>
-    </w:p>
-    <w:p>
-      <w:pPr>
-        <w:rPr>
-          <w:lang w:val="es-CO"/>
-        </w:rPr>
-      </w:pPr>
-    </w:p>
-    <w:p>
-      <w:pPr>
-        <w:rPr>
-          <w:lang w:val="es-CO"/>
-        </w:rPr>
-      </w:pPr>
-    </w:p>
-    <w:p>
-      <w:pPr>
-        <w:rPr>
-          <w:lang w:val="es-CO"/>
-        </w:rPr>
-      </w:pPr>
-    </w:p>
-    <w:p>
-      <w:pPr>
-        <w:rPr>
-          <w:lang w:val="es-CO"/>
-        </w:rPr>
-      </w:pPr>
-    </w:p>
-    <w:p>
-      <w:pPr>
-        <w:rPr>
-          <w:lang w:val="es-CO"/>
-        </w:rPr>
-      </w:pPr>
-    </w:p>
-    <w:p>
-      <w:pPr>
-        <w:rPr>
-          <w:lang w:val="es-CO"/>
-        </w:rPr>
-      </w:pPr>
-    </w:p>
-    <w:p>
-      <w:pPr>
-        <w:rPr>
-          <w:lang w:val="es-CO"/>
-        </w:rPr>
-      </w:pPr>
-    </w:p>
-    <w:p>
-      <w:pPr>
-        <w:rPr>
-          <w:lang w:val="es-CO"/>
-        </w:rPr>
-      </w:pPr>
       <w:r>
         <w:rPr>
           <w:noProof/>
@@ -548,7 +387,7 @@
                               <w:rPr>
                                 <w:noProof/>
                               </w:rPr>
-                              <w:t>May 6, 2024</w:t>
+                              <w:t>May 10, 2024</w:t>
                             </w:r>
                             <w:r>
                               <w:fldChar w:fldCharType="end"/>
@@ -569,7 +408,7 @@
                               <w:rPr>
                                 <w:noProof/>
                               </w:rPr>
-                              <w:t>10:33 PM</w:t>
+                              <w:t>7:03 PM</w:t>
                             </w:r>
                             <w:r>
                               <w:fldChar w:fldCharType="end"/>
@@ -597,7 +436,11 @@
           </mc:Choice>
           <mc:Fallback>
             <w:pict>
-              <v:shape w14:anchorId="5AAE4745" id="Text Box 9" o:spid="_x0000_s1027" type="#_x0000_t202" style="position:absolute;margin-left:0;margin-top:.75pt;width:505.05pt;height:94.5pt;z-index:251662336;visibility:visible;mso-wrap-style:square;mso-width-percent:0;mso-height-percent:0;mso-wrap-distance-left:9pt;mso-wrap-distance-top:0;mso-wrap-distance-right:9pt;mso-wrap-distance-bottom:0;mso-position-horizontal:center;mso-position-horizontal-relative:margin;mso-position-vertical:absolute;mso-position-vertical-relative:margin;mso-width-percent:0;mso-height-percent:0;mso-width-relative:margin;mso-height-relative:margin;v-text-anchor:top" o:gfxdata="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" fillcolor="white [3201]" stroked="f" strokeweight=".5pt">
+              <v:shapetype w14:anchorId="5AAE4745" id="_x0000_t202" coordsize="21600,21600" o:spt="202" path="m,l,21600r21600,l21600,xe">
+                <v:stroke joinstyle="miter"/>
+                <v:path gradientshapeok="t" o:connecttype="rect"/>
+              </v:shapetype>
+              <v:shape id="Text Box 9" o:spid="_x0000_s1026" type="#_x0000_t202" style="position:absolute;margin-left:0;margin-top:.75pt;width:505.05pt;height:94.5pt;z-index:251662336;visibility:visible;mso-wrap-style:square;mso-width-percent:0;mso-height-percent:0;mso-wrap-distance-left:9pt;mso-wrap-distance-top:0;mso-wrap-distance-right:9pt;mso-wrap-distance-bottom:0;mso-position-horizontal:center;mso-position-horizontal-relative:margin;mso-position-vertical:absolute;mso-position-vertical-relative:margin;mso-width-percent:0;mso-height-percent:0;mso-width-relative:margin;mso-height-relative:margin;v-text-anchor:top" o:gfxdata="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" fillcolor="white [3201]" stroked="f" strokeweight=".5pt">
                 <v:textbox>
                   <w:txbxContent>
                     <w:p>
@@ -657,7 +500,7 @@
                         <w:rPr>
                           <w:noProof/>
                         </w:rPr>
-                        <w:t>May 6, 2024</w:t>
+                        <w:t>May 10, 2024</w:t>
                       </w:r>
                       <w:r>
                         <w:fldChar w:fldCharType="end"/>
@@ -678,7 +521,7 @@
                         <w:rPr>
                           <w:noProof/>
                         </w:rPr>
-                        <w:t>10:33 PM</w:t>
+                        <w:t>7:03 PM</w:t>
                       </w:r>
                       <w:r>
                         <w:fldChar w:fldCharType="end"/>
@@ -693,125 +536,23 @@
         </mc:AlternateContent>
       </w:r>
     </w:p>
-    <w:p>
-      <w:pPr>
-        <w:rPr>
-          <w:lang w:val="es-CO"/>
-        </w:rPr>
-      </w:pPr>
-    </w:p>
-    <w:p>
-      <w:pPr>
-        <w:rPr>
-          <w:lang w:val="es-CO"/>
-        </w:rPr>
-      </w:pPr>
-    </w:p>
-    <w:p>
-      <w:pPr>
-        <w:rPr>
-          <w:lang w:val="es-CO"/>
-        </w:rPr>
-      </w:pPr>
-    </w:p>
-    <w:p>
-      <w:pPr>
-        <w:rPr>
-          <w:lang w:val="es-CO"/>
-        </w:rPr>
-      </w:pPr>
-    </w:p>
-    <w:p>
-      <w:pPr>
-        <w:rPr>
-          <w:lang w:val="es-CO"/>
-        </w:rPr>
-      </w:pPr>
-    </w:p>
-    <w:p>
-      <w:pPr>
-        <w:rPr>
-          <w:lang w:val="es-CO"/>
-        </w:rPr>
-      </w:pPr>
-    </w:p>
-    <w:p>
-      <w:pPr>
-        <w:rPr>
-          <w:lang w:val="es-CO"/>
-        </w:rPr>
-      </w:pPr>
-    </w:p>
-    <w:p>
-      <w:pPr>
-        <w:rPr>
-          <w:lang w:val="es-CO"/>
-        </w:rPr>
-      </w:pPr>
-    </w:p>
-    <w:p>
-      <w:pPr>
-        <w:rPr>
-          <w:lang w:val="es-CO"/>
-        </w:rPr>
-      </w:pPr>
-    </w:p>
-    <w:p>
-      <w:pPr>
-        <w:rPr>
-          <w:lang w:val="es-CO"/>
-        </w:rPr>
-      </w:pPr>
-    </w:p>
-    <w:p>
-      <w:pPr>
-        <w:rPr>
-          <w:lang w:val="es-CO"/>
-        </w:rPr>
-      </w:pPr>
-    </w:p>
-    <w:p>
-      <w:pPr>
-        <w:rPr>
-          <w:lang w:val="es-CO"/>
-        </w:rPr>
-      </w:pPr>
-    </w:p>
-    <w:p>
-      <w:pPr>
-        <w:rPr>
-          <w:lang w:val="es-CO"/>
-        </w:rPr>
-      </w:pPr>
-    </w:p>
-    <w:p>
-      <w:pPr>
-        <w:rPr>
-          <w:lang w:val="es-CO"/>
-        </w:rPr>
-      </w:pPr>
-    </w:p>
-    <w:p>
-      <w:pPr>
-        <w:rPr>
-          <w:lang w:val="es-CO"/>
-        </w:rPr>
-      </w:pPr>
-    </w:p>
-    <w:p>
-      <w:pPr>
-        <w:rPr>
-          <w:lang w:val="es-CO"/>
-        </w:rPr>
-      </w:pPr>
-    </w:p>
-    <w:p>
-      <w:pPr>
-        <w:rPr>
-          <w:lang w:val="es-CO"/>
-        </w:rPr>
-      </w:pPr>
-    </w:p>
+    <w:p/>
+    <w:p/>
+    <w:p/>
+    <w:p/>
+    <w:p/>
+    <w:p/>
+    <w:p/>
+    <w:p/>
+    <w:p/>
+    <w:p/>
+    <w:p/>
+    <w:p/>
+    <w:p/>
+    <w:p/>
+    <w:p/>
+    <w:p/>
+    <w:p/>
     <w:sectPr>
       <w:footerReference w:type="default" r:id="rId8"/>
       <w:pgSz w:w="12240" w:h="15840"/>
@@ -970,7 +711,7 @@
                     <v:stroke joinstyle="miter"/>
                     <v:path gradientshapeok="t" o:connecttype="rect"/>
                   </v:shapetype>
-                  <v:shape id="MSIPCM85d945b3a7d3f621f0c0fb01" o:spid="_x0000_s1028" type="#_x0000_t202" alt="{&quot;HashCode&quot;:-1591210731,&quot;Height&quot;:792.0,&quot;Width&quot;:612.0,&quot;Placement&quot;:&quot;Footer&quot;,&quot;Index&quot;:&quot;Primary&quot;,&quot;Section&quot;:1,&quot;Top&quot;:0.0,&quot;Left&quot;:0.0}" style="position:absolute;margin-left:0;margin-top:755.45pt;width:612pt;height:21.5pt;z-index:251659264;visibility:visible;mso-wrap-style:square;mso-wrap-distance-left:9pt;mso-wrap-distance-top:0;mso-wrap-distance-right:9pt;mso-wrap-distance-bottom:0;mso-position-horizontal:absolute;mso-position-horizontal-relative:page;mso-position-vertical:absolute;mso-position-vertical-relative:page;v-text-anchor:bottom" o:gfxdata="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" o:allowincell="f" filled="f" stroked="f" strokeweight=".5pt">
+                  <v:shape id="MSIPCM85d945b3a7d3f621f0c0fb01" o:spid="_x0000_s1027" type="#_x0000_t202" alt="{&quot;HashCode&quot;:-1591210731,&quot;Height&quot;:792.0,&quot;Width&quot;:612.0,&quot;Placement&quot;:&quot;Footer&quot;,&quot;Index&quot;:&quot;Primary&quot;,&quot;Section&quot;:1,&quot;Top&quot;:0.0,&quot;Left&quot;:0.0}" style="position:absolute;margin-left:0;margin-top:755.45pt;width:612pt;height:21.5pt;z-index:251659264;visibility:visible;mso-wrap-style:square;mso-wrap-distance-left:9pt;mso-wrap-distance-top:0;mso-wrap-distance-right:9pt;mso-wrap-distance-bottom:0;mso-position-horizontal:absolute;mso-position-horizontal-relative:page;mso-position-vertical:absolute;mso-position-vertical-relative:page;v-text-anchor:bottom" o:gfxdata="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" o:allowincell="f" filled="f" stroked="f" strokeweight=".5pt">
                     <v:textbox inset=",0,20pt,0">
                       <w:txbxContent>
                         <w:p>
@@ -1040,7 +781,6 @@
                   <w:docPartUnique/>
                 </w:docPartObj>
               </w:sdtPr>
-              <w:sdtEndPr/>
               <w:sdtContent>
                 <w:p>
                   <w:pPr>
@@ -2080,588 +1820,6 @@
 </w:styles>
 </file>
 
-<file path=word/glossary/document.xml><?xml version="1.0" encoding="utf-8"?>
-<w:glossaryDocument xmlns:wpc="http://schemas.microsoft.com/office/word/2010/wordprocessingCanvas" xmlns:cx="http://schemas.microsoft.com/office/drawing/2014/chartex" xmlns:cx1="http://schemas.microsoft.com/office/drawing/2015/9/8/chartex" xmlns:cx2="http://schemas.microsoft.com/office/drawing/2015/10/21/chartex" xmlns:cx3="http://schemas.microsoft.com/office/drawing/2016/5/9/chartex" xmlns:cx4="http://schemas.microsoft.com/office/drawing/2016/5/10/chartex" xmlns:cx5="http://schemas.microsoft.com/office/drawing/2016/5/11/chartex" xmlns:cx6="http://schemas.microsoft.com/office/drawing/2016/5/12/chartex" xmlns:cx7="http://schemas.microsoft.com/office/drawing/2016/5/13/chartex" xmlns:cx8="http://schemas.microsoft.com/office/drawing/2016/5/14/chartex" xmlns:mc="http://schemas.openxmlformats.org/markup-compatibility/2006" xmlns:aink="http://schemas.microsoft.com/office/drawing/2016/ink" xmlns:am3d="http://schemas.microsoft.com/office/drawing/2017/model3d" xmlns:o="urn:schemas-microsoft-com:office:office" xmlns:oel="http://schemas.microsoft.com/office/2019/extlst" xmlns:r="http://schemas.openxmlformats.org/officeDocument/2006/relationships" xmlns:m="http://schemas.openxmlformats.org/officeDocument/2006/math" xmlns:v="urn:schemas-microsoft-com:vml" xmlns:wp14="http://schemas.microsoft.com/office/word/2010/wordprocessingDrawing" xmlns:wp="http://schemas.openxmlformats.org/drawingml/2006/wordprocessingDrawing" xmlns:w10="urn:schemas-microsoft-com:office:word" xmlns:w="http://schemas.openxmlformats.org/wordprocessingml/2006/main" xmlns:w14="http://schemas.microsoft.com/office/word/2010/wordml" xmlns:w15="http://schemas.microsoft.com/office/word/2012/wordml" xmlns:w16cex="http://schemas.microsoft.com/office/word/2018/wordml/cex" xmlns:w16cid="http://schemas.microsoft.com/office/word/2016/wordml/cid" xmlns:w16="http://schemas.microsoft.com/office/word/2018/wordml" xmlns:w16du="http://schemas.microsoft.com/office/word/2023/wordml/word16du" xmlns:w16sdtdh="http://schemas.microsoft.com/office/word/2020/wordml/sdtdatahash" xmlns:w16se="http://schemas.microsoft.com/office/word/2015/wordml/symex" xmlns:wpg="http://schemas.microsoft.com/office/word/2010/wordprocessingGroup" xmlns:wpi="http://schemas.microsoft.com/office/word/2010/wordprocessingInk" xmlns:wne="http://schemas.microsoft.com/office/word/2006/wordml" xmlns:wps="http://schemas.microsoft.com/office/word/2010/wordprocessingShape" mc:Ignorable="w14 w15 w16se w16cid w16 w16cex w16sdtdh w16du wp14">
-  <w:docParts>
-    <w:docPart>
-      <w:docPartPr>
-        <w:name w:val="12209C3D77C74F2580B5119B98C4D899"/>
-        <w:category>
-          <w:name w:val="General"/>
-          <w:gallery w:val="placeholder"/>
-        </w:category>
-        <w:types>
-          <w:type w:val="bbPlcHdr"/>
-        </w:types>
-        <w:behaviors>
-          <w:behavior w:val="content"/>
-        </w:behaviors>
-        <w:guid w:val="{6A8BF6AE-A17A-4992-984F-98286A2AA3B9}"/>
-      </w:docPartPr>
-      <w:docPartBody>
-        <w:p>
-          <w:pPr>
-            <w:pStyle w:val="12209C3D77C74F2580B5119B98C4D899"/>
-          </w:pPr>
-          <w:r>
-            <w:rPr>
-              <w:rStyle w:val="PlaceholderText"/>
-            </w:rPr>
-            <w:t>[Title]</w:t>
-          </w:r>
-        </w:p>
-      </w:docPartBody>
-    </w:docPart>
-  </w:docParts>
-</w:glossaryDocument>
-</file>
-
-<file path=word/glossary/fontTable.xml><?xml version="1.0" encoding="utf-8"?>
-<w:fonts xmlns:mc="http://schemas.openxmlformats.org/markup-compatibility/2006" xmlns:r="http://schemas.openxmlformats.org/officeDocument/2006/relationships" xmlns:w="http://schemas.openxmlformats.org/wordprocessingml/2006/main" xmlns:w14="http://schemas.microsoft.com/office/word/2010/wordml" xmlns:w15="http://schemas.microsoft.com/office/word/2012/wordml" xmlns:w16cex="http://schemas.microsoft.com/office/word/2018/wordml/cex" xmlns:w16cid="http://schemas.microsoft.com/office/word/2016/wordml/cid" xmlns:w16="http://schemas.microsoft.com/office/word/2018/wordml" xmlns:w16du="http://schemas.microsoft.com/office/word/2023/wordml/word16du" xmlns:w16sdtdh="http://schemas.microsoft.com/office/word/2020/wordml/sdtdatahash" xmlns:w16se="http://schemas.microsoft.com/office/word/2015/wordml/symex" mc:Ignorable="w14 w15 w16se w16cid w16 w16cex w16sdtdh w16du">
-  <w:font w:name="Calibri">
-    <w:panose1 w:val="020F0502020204030204"/>
-    <w:charset w:val="00"/>
-    <w:family w:val="swiss"/>
-    <w:pitch w:val="variable"/>
-    <w:sig w:usb0="E4002EFF" w:usb1="C200247B" w:usb2="00000009" w:usb3="00000000" w:csb0="000001FF" w:csb1="00000000"/>
-  </w:font>
-  <w:font w:name="Times New Roman">
-    <w:panose1 w:val="02020603050405020304"/>
-    <w:charset w:val="00"/>
-    <w:family w:val="roman"/>
-    <w:pitch w:val="variable"/>
-    <w:sig w:usb0="E0002EFF" w:usb1="C000785B" w:usb2="00000009" w:usb3="00000000" w:csb0="000001FF" w:csb1="00000000"/>
-  </w:font>
-  <w:font w:name="Arial">
-    <w:panose1 w:val="020B0604020202020204"/>
-    <w:charset w:val="00"/>
-    <w:family w:val="swiss"/>
-    <w:pitch w:val="variable"/>
-    <w:sig w:usb0="E0002EFF" w:usb1="C000785B" w:usb2="00000009" w:usb3="00000000" w:csb0="000001FF" w:csb1="00000000"/>
-  </w:font>
-  <w:font w:name="Segoe UI">
-    <w:panose1 w:val="020B0502040204020203"/>
-    <w:charset w:val="00"/>
-    <w:family w:val="swiss"/>
-    <w:pitch w:val="variable"/>
-    <w:sig w:usb0="E4002EFF" w:usb1="C000E47F" w:usb2="00000009" w:usb3="00000000" w:csb0="000001FF" w:csb1="00000000"/>
-  </w:font>
-  <w:font w:name="Calibri Light">
-    <w:panose1 w:val="020F0302020204030204"/>
-    <w:charset w:val="00"/>
-    <w:family w:val="swiss"/>
-    <w:pitch w:val="variable"/>
-    <w:sig w:usb0="E4002EFF" w:usb1="C200247B" w:usb2="00000009" w:usb3="00000000" w:csb0="000001FF" w:csb1="00000000"/>
-  </w:font>
-  <w:font w:name="Aptos">
-    <w:charset w:val="00"/>
-    <w:family w:val="swiss"/>
-    <w:pitch w:val="variable"/>
-    <w:sig w:usb0="20000287" w:usb1="00000003" w:usb2="00000000" w:usb3="00000000" w:csb0="0000019F" w:csb1="00000000"/>
-  </w:font>
-  <w:font w:name="Aptos Display">
-    <w:charset w:val="00"/>
-    <w:family w:val="swiss"/>
-    <w:pitch w:val="variable"/>
-    <w:sig w:usb0="20000287" w:usb1="00000003" w:usb2="00000000" w:usb3="00000000" w:csb0="0000019F" w:csb1="00000000"/>
-  </w:font>
-</w:fonts>
-</file>
-
-<file path=word/glossary/settings.xml><?xml version="1.0" encoding="utf-8"?>
-<w:settings xmlns:mc="http://schemas.openxmlformats.org/markup-compatibility/2006" xmlns:o="urn:schemas-microsoft-com:office:office" xmlns:r="http://schemas.openxmlformats.org/officeDocument/2006/relationships" xmlns:m="http://schemas.openxmlformats.org/officeDocument/2006/math" xmlns:v="urn:schemas-microsoft-com:vml" xmlns:w10="urn:schemas-microsoft-com:office:word" xmlns:w="http://schemas.openxmlformats.org/wordprocessingml/2006/main" xmlns:w14="http://schemas.microsoft.com/office/word/2010/wordml" xmlns:w15="http://schemas.microsoft.com/office/word/2012/wordml" xmlns:w16cex="http://schemas.microsoft.com/office/word/2018/wordml/cex" xmlns:w16cid="http://schemas.microsoft.com/office/word/2016/wordml/cid" xmlns:w16="http://schemas.microsoft.com/office/word/2018/wordml" xmlns:w16du="http://schemas.microsoft.com/office/word/2023/wordml/word16du" xmlns:w16sdtdh="http://schemas.microsoft.com/office/word/2020/wordml/sdtdatahash" xmlns:w16se="http://schemas.microsoft.com/office/word/2015/wordml/symex" xmlns:sl="http://schemas.openxmlformats.org/schemaLibrary/2006/main" mc:Ignorable="w14 w15 w16se w16cid w16 w16cex w16sdtdh w16du">
-  <w:view w:val="normal"/>
-  <w:defaultTabStop w:val="720"/>
-  <w:characterSpacingControl w:val="doNotCompress"/>
-  <w:compat>
-    <w:useFELayout/>
-    <w:compatSetting w:name="compatibilityMode" w:uri="http://schemas.microsoft.com/office/word" w:val="15"/>
-    <w:compatSetting w:name="overrideTableStyleFontSizeAndJustification" w:uri="http://schemas.microsoft.com/office/word" w:val="1"/>
-    <w:compatSetting w:name="enableOpenTypeFeatures" w:uri="http://schemas.microsoft.com/office/word" w:val="1"/>
-    <w:compatSetting w:name="doNotFlipMirrorIndents" w:uri="http://schemas.microsoft.com/office/word" w:val="1"/>
-    <w:compatSetting w:name="differentiateMultirowTableHeaders" w:uri="http://schemas.microsoft.com/office/word" w:val="1"/>
-    <w:compatSetting w:name="useWord2013TrackBottomHyphenation" w:uri="http://schemas.microsoft.com/office/word" w:val="0"/>
-  </w:compat>
-  <w:rsids>
-    <w:rsidRoot w:val="00687547"/>
-    <w:rsid w:val="00573A71"/>
-    <w:rsid w:val="00687547"/>
-    <w:rsid w:val="00A2655F"/>
-    <w:rsid w:val="00AA6C1D"/>
-  </w:rsids>
-  <m:mathPr>
-    <m:mathFont m:val="Cambria Math"/>
-    <m:brkBin m:val="before"/>
-    <m:brkBinSub m:val="--"/>
-    <m:smallFrac m:val="0"/>
-    <m:dispDef/>
-    <m:lMargin m:val="0"/>
-    <m:rMargin m:val="0"/>
-    <m:defJc m:val="centerGroup"/>
-    <m:wrapIndent m:val="1440"/>
-    <m:intLim m:val="subSup"/>
-    <m:naryLim m:val="undOvr"/>
-  </m:mathPr>
-  <w:themeFontLang w:val="en-US"/>
-  <w:clrSchemeMapping w:bg1="light1" w:t1="dark1" w:bg2="light2" w:t2="dark2" w:accent1="accent1" w:accent2="accent2" w:accent3="accent3" w:accent4="accent4" w:accent5="accent5" w:accent6="accent6" w:hyperlink="hyperlink" w:followedHyperlink="followedHyperlink"/>
-  <w:decimalSymbol w:val="."/>
-  <w:listSeparator w:val=","/>
-  <w15:chartTrackingRefBased/>
-</w:settings>
-</file>
-
-<file path=word/glossary/styles.xml><?xml version="1.0" encoding="utf-8"?>
-<w:styles xmlns:mc="http://schemas.openxmlformats.org/markup-compatibility/2006" xmlns:r="http://schemas.openxmlformats.org/officeDocument/2006/relationships" xmlns:w="http://schemas.openxmlformats.org/wordprocessingml/2006/main" xmlns:w14="http://schemas.microsoft.com/office/word/2010/wordml" xmlns:w15="http://schemas.microsoft.com/office/word/2012/wordml" xmlns:w16cex="http://schemas.microsoft.com/office/word/2018/wordml/cex" xmlns:w16cid="http://schemas.microsoft.com/office/word/2016/wordml/cid" xmlns:w16="http://schemas.microsoft.com/office/word/2018/wordml" xmlns:w16du="http://schemas.microsoft.com/office/word/2023/wordml/word16du" xmlns:w16sdtdh="http://schemas.microsoft.com/office/word/2020/wordml/sdtdatahash" xmlns:w16se="http://schemas.microsoft.com/office/word/2015/wordml/symex" mc:Ignorable="w14 w15 w16se w16cid w16 w16cex w16sdtdh w16du">
-  <w:docDefaults>
-    <w:rPrDefault>
-      <w:rPr>
-        <w:rFonts w:asciiTheme="minorHAnsi" w:eastAsiaTheme="minorEastAsia" w:hAnsiTheme="minorHAnsi" w:cstheme="minorBidi"/>
-        <w:kern w:val="2"/>
-        <w:sz w:val="22"/>
-        <w:szCs w:val="22"/>
-        <w:lang w:val="en-US" w:eastAsia="en-US" w:bidi="ar-SA"/>
-        <w14:ligatures w14:val="standardContextual"/>
-      </w:rPr>
-    </w:rPrDefault>
-    <w:pPrDefault>
-      <w:pPr>
-        <w:spacing w:after="160" w:line="259" w:lineRule="auto"/>
-      </w:pPr>
-    </w:pPrDefault>
-  </w:docDefaults>
-  <w:latentStyles w:defLockedState="0" w:defUIPriority="99" w:defSemiHidden="0" w:defUnhideWhenUsed="0" w:defQFormat="0" w:count="376">
-    <w:lsdException w:name="Normal" w:uiPriority="0" w:qFormat="1"/>
-    <w:lsdException w:name="heading 1" w:uiPriority="9" w:qFormat="1"/>
-    <w:lsdException w:name="heading 2" w:semiHidden="1" w:uiPriority="9" w:unhideWhenUsed="1" w:qFormat="1"/>
-    <w:lsdException w:name="heading 3" w:semiHidden="1" w:uiPriority="9" w:unhideWhenUsed="1" w:qFormat="1"/>
-    <w:lsdException w:name="heading 4" w:semiHidden="1" w:uiPriority="9" w:unhideWhenUsed="1" w:qFormat="1"/>
-    <w:lsdException w:name="heading 5" w:semiHidden="1" w:uiPriority="9" w:unhideWhenUsed="1" w:qFormat="1"/>
-    <w:lsdException w:name="heading 6" w:semiHidden="1" w:uiPriority="9" w:unhideWhenUsed="1" w:qFormat="1"/>
-    <w:lsdException w:name="heading 7" w:semiHidden="1" w:uiPriority="9" w:unhideWhenUsed="1" w:qFormat="1"/>
-    <w:lsdException w:name="heading 8" w:semiHidden="1" w:uiPriority="9" w:unhideWhenUsed="1" w:qFormat="1"/>
-    <w:lsdException w:name="heading 9" w:semiHidden="1" w:uiPriority="9" w:unhideWhenUsed="1" w:qFormat="1"/>
-    <w:lsdException w:name="index 1" w:semiHidden="1" w:unhideWhenUsed="1"/>
-    <w:lsdException w:name="index 2" w:semiHidden="1" w:unhideWhenUsed="1"/>
-    <w:lsdException w:name="index 3" w:semiHidden="1" w:unhideWhenUsed="1"/>
-    <w:lsdException w:name="index 4" w:semiHidden="1" w:unhideWhenUsed="1"/>
-    <w:lsdException w:name="index 5" w:semiHidden="1" w:unhideWhenUsed="1"/>
-    <w:lsdException w:name="index 6" w:semiHidden="1" w:unhideWhenUsed="1"/>
-    <w:lsdException w:name="index 7" w:semiHidden="1" w:unhideWhenUsed="1"/>
-    <w:lsdException w:name="index 8" w:semiHidden="1" w:unhideWhenUsed="1"/>
-    <w:lsdException w:name="index 9" w:semiHidden="1" w:unhideWhenUsed="1"/>
-    <w:lsdException w:name="toc 1" w:semiHidden="1" w:uiPriority="39" w:unhideWhenUsed="1"/>
-    <w:lsdException w:name="toc 2" w:semiHidden="1" w:uiPriority="39" w:unhideWhenUsed="1"/>
-    <w:lsdException w:name="toc 3" w:semiHidden="1" w:uiPriority="39" w:unhideWhenUsed="1"/>
-    <w:lsdException w:name="toc 4" w:semiHidden="1" w:uiPriority="39" w:unhideWhenUsed="1"/>
-    <w:lsdException w:name="toc 5" w:semiHidden="1" w:uiPriority="39" w:unhideWhenUsed="1"/>
-    <w:lsdException w:name="toc 6" w:semiHidden="1" w:uiPriority="39" w:unhideWhenUsed="1"/>
-    <w:lsdException w:name="toc 7" w:semiHidden="1" w:uiPriority="39" w:unhideWhenUsed="1"/>
-    <w:lsdException w:name="toc 8" w:semiHidden="1" w:uiPriority="39" w:unhideWhenUsed="1"/>
-    <w:lsdException w:name="toc 9" w:semiHidden="1" w:uiPriority="39" w:unhideWhenUsed="1"/>
-    <w:lsdException w:name="Normal Indent" w:semiHidden="1" w:unhideWhenUsed="1"/>
-    <w:lsdException w:name="footnote text" w:semiHidden="1" w:unhideWhenUsed="1"/>
-    <w:lsdException w:name="annotation text" w:semiHidden="1" w:unhideWhenUsed="1"/>
-    <w:lsdException w:name="header" w:semiHidden="1" w:unhideWhenUsed="1"/>
-    <w:lsdException w:name="footer" w:semiHidden="1" w:unhideWhenUsed="1"/>
-    <w:lsdException w:name="index heading" w:semiHidden="1" w:unhideWhenUsed="1"/>
-    <w:lsdException w:name="caption" w:semiHidden="1" w:uiPriority="35" w:unhideWhenUsed="1" w:qFormat="1"/>
-    <w:lsdException w:name="table of figures" w:semiHidden="1" w:unhideWhenUsed="1"/>
-    <w:lsdException w:name="envelope address" w:semiHidden="1" w:unhideWhenUsed="1"/>
-    <w:lsdException w:name="envelope return" w:semiHidden="1" w:unhideWhenUsed="1"/>
-    <w:lsdException w:name="footnote reference" w:semiHidden="1" w:unhideWhenUsed="1"/>
-    <w:lsdException w:name="annotation reference" w:semiHidden="1" w:unhideWhenUsed="1"/>
-    <w:lsdException w:name="line number" w:semiHidden="1" w:unhideWhenUsed="1"/>
-    <w:lsdException w:name="page number" w:semiHidden="1" w:unhideWhenUsed="1"/>
-    <w:lsdException w:name="endnote reference" w:semiHidden="1" w:unhideWhenUsed="1"/>
-    <w:lsdException w:name="endnote text" w:semiHidden="1" w:unhideWhenUsed="1"/>
-    <w:lsdException w:name="table of authorities" w:semiHidden="1" w:unhideWhenUsed="1"/>
-    <w:lsdException w:name="macro" w:semiHidden="1" w:unhideWhenUsed="1"/>
-    <w:lsdException w:name="toa heading" w:semiHidden="1" w:unhideWhenUsed="1"/>
-    <w:lsdException w:name="List" w:semiHidden="1" w:unhideWhenUsed="1"/>
-    <w:lsdException w:name="List Bullet" w:semiHidden="1" w:unhideWhenUsed="1"/>
-    <w:lsdException w:name="List Number" w:semiHidden="1" w:unhideWhenUsed="1"/>
-    <w:lsdException w:name="List 2" w:semiHidden="1" w:unhideWhenUsed="1"/>
-    <w:lsdException w:name="List 3" w:semiHidden="1" w:unhideWhenUsed="1"/>
-    <w:lsdException w:name="List 4" w:semiHidden="1" w:unhideWhenUsed="1"/>
-    <w:lsdException w:name="List 5" w:semiHidden="1" w:unhideWhenUsed="1"/>
-    <w:lsdException w:name="List Bullet 2" w:semiHidden="1" w:unhideWhenUsed="1"/>
-    <w:lsdException w:name="List Bullet 3" w:semiHidden="1" w:unhideWhenUsed="1"/>
-    <w:lsdException w:name="List Bullet 4" w:semiHidden="1" w:unhideWhenUsed="1"/>
-    <w:lsdException w:name="List Bullet 5" w:semiHidden="1" w:unhideWhenUsed="1"/>
-    <w:lsdException w:name="List Number 2" w:semiHidden="1" w:unhideWhenUsed="1"/>
-    <w:lsdException w:name="List Number 3" w:semiHidden="1" w:unhideWhenUsed="1"/>
-    <w:lsdException w:name="List Number 4" w:semiHidden="1" w:unhideWhenUsed="1"/>
-    <w:lsdException w:name="List Number 5" w:semiHidden="1" w:unhideWhenUsed="1"/>
-    <w:lsdException w:name="Title" w:uiPriority="10" w:qFormat="1"/>
-    <w:lsdException w:name="Closing" w:semiHidden="1" w:unhideWhenUsed="1"/>
-    <w:lsdException w:name="Signature" w:semiHidden="1" w:unhideWhenUsed="1"/>
-    <w:lsdException w:name="Default Paragraph Font" w:semiHidden="1" w:uiPriority="1" w:unhideWhenUsed="1"/>
-    <w:lsdException w:name="Body Text" w:semiHidden="1" w:unhideWhenUsed="1"/>
-    <w:lsdException w:name="Body Text Indent" w:semiHidden="1" w:unhideWhenUsed="1"/>
-    <w:lsdException w:name="List Continue" w:semiHidden="1" w:unhideWhenUsed="1"/>
-    <w:lsdException w:name="List Continue 2" w:semiHidden="1" w:unhideWhenUsed="1"/>
-    <w:lsdException w:name="List Continue 3" w:semiHidden="1" w:unhideWhenUsed="1"/>
-    <w:lsdException w:name="List Continue 4" w:semiHidden="1" w:unhideWhenUsed="1"/>
-    <w:lsdException w:name="List Continue 5" w:semiHidden="1" w:unhideWhenUsed="1"/>
-    <w:lsdException w:name="Message Header" w:semiHidden="1" w:unhideWhenUsed="1"/>
-    <w:lsdException w:name="Subtitle" w:uiPriority="11" w:qFormat="1"/>
-    <w:lsdException w:name="Salutation" w:semiHidden="1" w:unhideWhenUsed="1"/>
-    <w:lsdException w:name="Date" w:semiHidden="1" w:unhideWhenUsed="1"/>
-    <w:lsdException w:name="Body Text First Indent" w:semiHidden="1" w:unhideWhenUsed="1"/>
-    <w:lsdException w:name="Body Text First Indent 2" w:semiHidden="1" w:unhideWhenUsed="1"/>
-    <w:lsdException w:name="Note Heading" w:semiHidden="1" w:unhideWhenUsed="1"/>
-    <w:lsdException w:name="Body Text 2" w:semiHidden="1" w:unhideWhenUsed="1"/>
-    <w:lsdException w:name="Body Text 3" w:semiHidden="1" w:unhideWhenUsed="1"/>
-    <w:lsdException w:name="Body Text Indent 2" w:semiHidden="1" w:unhideWhenUsed="1"/>
-    <w:lsdException w:name="Body Text Indent 3" w:semiHidden="1" w:unhideWhenUsed="1"/>
-    <w:lsdException w:name="Block Text" w:semiHidden="1" w:unhideWhenUsed="1"/>
-    <w:lsdException w:name="Hyperlink" w:semiHidden="1" w:unhideWhenUsed="1"/>
-    <w:lsdException w:name="FollowedHyperlink" w:semiHidden="1" w:unhideWhenUsed="1"/>
-    <w:lsdException w:name="Strong" w:uiPriority="22" w:qFormat="1"/>
-    <w:lsdException w:name="Emphasis" w:uiPriority="20" w:qFormat="1"/>
-    <w:lsdException w:name="Document Map" w:semiHidden="1" w:unhideWhenUsed="1"/>
-    <w:lsdException w:name="Plain Text" w:semiHidden="1" w:unhideWhenUsed="1"/>
-    <w:lsdException w:name="E-mail Signature" w:semiHidden="1" w:unhideWhenUsed="1"/>
-    <w:lsdException w:name="HTML Top of Form" w:semiHidden="1" w:unhideWhenUsed="1"/>
-    <w:lsdException w:name="HTML Bottom of Form" w:semiHidden="1" w:unhideWhenUsed="1"/>
-    <w:lsdException w:name="Normal (Web)" w:semiHidden="1" w:unhideWhenUsed="1"/>
-    <w:lsdException w:name="HTML Acronym" w:semiHidden="1" w:unhideWhenUsed="1"/>
-    <w:lsdException w:name="HTML Address" w:semiHidden="1" w:unhideWhenUsed="1"/>
-    <w:lsdException w:name="HTML Cite" w:semiHidden="1" w:unhideWhenUsed="1"/>
-    <w:lsdException w:name="HTML Code" w:semiHidden="1" w:unhideWhenUsed="1"/>
-    <w:lsdException w:name="HTML Definition" w:semiHidden="1" w:unhideWhenUsed="1"/>
-    <w:lsdException w:name="HTML Keyboard" w:semiHidden="1" w:unhideWhenUsed="1"/>
-    <w:lsdException w:name="HTML Preformatted" w:semiHidden="1" w:unhideWhenUsed="1"/>
-    <w:lsdException w:name="HTML Sample" w:semiHidden="1" w:unhideWhenUsed="1"/>
-    <w:lsdException w:name="HTML Typewriter" w:semiHidden="1" w:unhideWhenUsed="1"/>
-    <w:lsdException w:name="HTML Variable" w:semiHidden="1" w:unhideWhenUsed="1"/>
-    <w:lsdException w:name="Normal Table" w:semiHidden="1" w:unhideWhenUsed="1"/>
-    <w:lsdException w:name="annotation subject" w:semiHidden="1" w:unhideWhenUsed="1"/>
-    <w:lsdException w:name="No List" w:semiHidden="1" w:unhideWhenUsed="1"/>
-    <w:lsdException w:name="Outline List 1" w:semiHidden="1" w:unhideWhenUsed="1"/>
-    <w:lsdException w:name="Outline List 2" w:semiHidden="1" w:unhideWhenUsed="1"/>
-    <w:lsdException w:name="Outline List 3" w:semiHidden="1" w:unhideWhenUsed="1"/>
-    <w:lsdException w:name="Table Simple 1" w:semiHidden="1" w:unhideWhenUsed="1"/>
-    <w:lsdException w:name="Table Simple 2" w:semiHidden="1" w:unhideWhenUsed="1"/>
-    <w:lsdException w:name="Table Simple 3" w:semiHidden="1" w:unhideWhenUsed="1"/>
-    <w:lsdException w:name="Table Classic 1" w:semiHidden="1" w:unhideWhenUsed="1"/>
-    <w:lsdException w:name="Table Classic 2" w:semiHidden="1" w:unhideWhenUsed="1"/>
-    <w:lsdException w:name="Table Classic 3" w:semiHidden="1" w:unhideWhenUsed="1"/>
-    <w:lsdException w:name="Table Classic 4" w:semiHidden="1" w:unhideWhenUsed="1"/>
-    <w:lsdException w:name="Table Colorful 1" w:semiHidden="1" w:unhideWhenUsed="1"/>
-    <w:lsdException w:name="Table Colorful 2" w:semiHidden="1" w:unhideWhenUsed="1"/>
-    <w:lsdException w:name="Table Colorful 3" w:semiHidden="1" w:unhideWhenUsed="1"/>
-    <w:lsdException w:name="Table Columns 1" w:semiHidden="1" w:unhideWhenUsed="1"/>
-    <w:lsdException w:name="Table Columns 2" w:semiHidden="1" w:unhideWhenUsed="1"/>
-    <w:lsdException w:name="Table Columns 3" w:semiHidden="1" w:unhideWhenUsed="1"/>
-    <w:lsdException w:name="Table Columns 4" w:semiHidden="1" w:unhideWhenUsed="1"/>
-    <w:lsdException w:name="Table Columns 5" w:semiHidden="1" w:unhideWhenUsed="1"/>
-    <w:lsdException w:name="Table Grid 1" w:semiHidden="1" w:unhideWhenUsed="1"/>
-    <w:lsdException w:name="Table Grid 2" w:semiHidden="1" w:unhideWhenUsed="1"/>
-    <w:lsdException w:name="Table Grid 3" w:semiHidden="1" w:unhideWhenUsed="1"/>
-    <w:lsdException w:name="Table Grid 4" w:semiHidden="1" w:unhideWhenUsed="1"/>
-    <w:lsdException w:name="Table Grid 5" w:semiHidden="1" w:unhideWhenUsed="1"/>
-    <w:lsdException w:name="Table Grid 6" w:semiHidden="1" w:unhideWhenUsed="1"/>
-    <w:lsdException w:name="Table Grid 7" w:semiHidden="1" w:unhideWhenUsed="1"/>
-    <w:lsdException w:name="Table Grid 8" w:semiHidden="1" w:unhideWhenUsed="1"/>
-    <w:lsdException w:name="Table List 1" w:semiHidden="1" w:unhideWhenUsed="1"/>
-    <w:lsdException w:name="Table List 2" w:semiHidden="1" w:unhideWhenUsed="1"/>
-    <w:lsdException w:name="Table List 3" w:semiHidden="1" w:unhideWhenUsed="1"/>
-    <w:lsdException w:name="Table List 4" w:semiHidden="1" w:unhideWhenUsed="1"/>
-    <w:lsdException w:name="Table List 5" w:semiHidden="1" w:unhideWhenUsed="1"/>
-    <w:lsdException w:name="Table List 6" w:semiHidden="1" w:unhideWhenUsed="1"/>
-    <w:lsdException w:name="Table List 7" w:semiHidden="1" w:unhideWhenUsed="1"/>
-    <w:lsdException w:name="Table List 8" w:semiHidden="1" w:unhideWhenUsed="1"/>
-    <w:lsdException w:name="Table 3D effects 1" w:semiHidden="1" w:unhideWhenUsed="1"/>
-    <w:lsdException w:name="Table 3D effects 2" w:semiHidden="1" w:unhideWhenUsed="1"/>
-    <w:lsdException w:name="Table 3D effects 3" w:semiHidden="1" w:unhideWhenUsed="1"/>
-    <w:lsdException w:name="Table Contemporary" w:semiHidden="1" w:unhideWhenUsed="1"/>
-    <w:lsdException w:name="Table Elegant" w:semiHidden="1" w:unhideWhenUsed="1"/>
-    <w:lsdException w:name="Table Professional" w:semiHidden="1" w:unhideWhenUsed="1"/>
-    <w:lsdException w:name="Table Subtle 1" w:semiHidden="1" w:unhideWhenUsed="1"/>
-    <w:lsdException w:name="Table Subtle 2" w:semiHidden="1" w:unhideWhenUsed="1"/>
-    <w:lsdException w:name="Table Web 1" w:semiHidden="1" w:unhideWhenUsed="1"/>
-    <w:lsdException w:name="Table Web 2" w:semiHidden="1" w:unhideWhenUsed="1"/>
-    <w:lsdException w:name="Table Web 3" w:semiHidden="1" w:unhideWhenUsed="1"/>
-    <w:lsdException w:name="Balloon Text" w:semiHidden="1" w:unhideWhenUsed="1"/>
-    <w:lsdException w:name="Table Grid" w:uiPriority="39"/>
-    <w:lsdException w:name="Table Theme" w:semiHidden="1" w:unhideWhenUsed="1"/>
-    <w:lsdException w:name="Placeholder Text" w:semiHidden="1"/>
-    <w:lsdException w:name="No Spacing" w:uiPriority="1" w:qFormat="1"/>
-    <w:lsdException w:name="Light Shading" w:uiPriority="60"/>
-    <w:lsdException w:name="Light List" w:uiPriority="61"/>
-    <w:lsdException w:name="Light Grid" w:uiPriority="62"/>
-    <w:lsdException w:name="Medium Shading 1" w:uiPriority="63"/>
-    <w:lsdException w:name="Medium Shading 2" w:uiPriority="64"/>
-    <w:lsdException w:name="Medium List 1" w:uiPriority="65"/>
-    <w:lsdException w:name="Medium List 2" w:uiPriority="66"/>
-    <w:lsdException w:name="Medium Grid 1" w:uiPriority="67"/>
-    <w:lsdException w:name="Medium Grid 2" w:uiPriority="68"/>
-    <w:lsdException w:name="Medium Grid 3" w:uiPriority="69"/>
-    <w:lsdException w:name="Dark List" w:uiPriority="70"/>
-    <w:lsdException w:name="Colorful Shading" w:uiPriority="71"/>
-    <w:lsdException w:name="Colorful List" w:uiPriority="72"/>
-    <w:lsdException w:name="Colorful Grid" w:uiPriority="73"/>
-    <w:lsdException w:name="Light Shading Accent 1" w:uiPriority="60"/>
-    <w:lsdException w:name="Light List Accent 1" w:uiPriority="61"/>
-    <w:lsdException w:name="Light Grid Accent 1" w:uiPriority="62"/>
-    <w:lsdException w:name="Medium Shading 1 Accent 1" w:uiPriority="63"/>
-    <w:lsdException w:name="Medium Shading 2 Accent 1" w:uiPriority="64"/>
-    <w:lsdException w:name="Medium List 1 Accent 1" w:uiPriority="65"/>
-    <w:lsdException w:name="Revision" w:semiHidden="1"/>
-    <w:lsdException w:name="List Paragraph" w:uiPriority="34" w:qFormat="1"/>
-    <w:lsdException w:name="Quote" w:uiPriority="29" w:qFormat="1"/>
-    <w:lsdException w:name="Intense Quote" w:uiPriority="30" w:qFormat="1"/>
-    <w:lsdException w:name="Medium List 2 Accent 1" w:uiPriority="66"/>
-    <w:lsdException w:name="Medium Grid 1 Accent 1" w:uiPriority="67"/>
-    <w:lsdException w:name="Medium Grid 2 Accent 1" w:uiPriority="68"/>
-    <w:lsdException w:name="Medium Grid 3 Accent 1" w:uiPriority="69"/>
-    <w:lsdException w:name="Dark List Accent 1" w:uiPriority="70"/>
-    <w:lsdException w:name="Colorful Shading Accent 1" w:uiPriority="71"/>
-    <w:lsdException w:name="Colorful List Accent 1" w:uiPriority="72"/>
-    <w:lsdException w:name="Colorful Grid Accent 1" w:uiPriority="73"/>
-    <w:lsdException w:name="Light Shading Accent 2" w:uiPriority="60"/>
-    <w:lsdException w:name="Light List Accent 2" w:uiPriority="61"/>
-    <w:lsdException w:name="Light Grid Accent 2" w:uiPriority="62"/>
-    <w:lsdException w:name="Medium Shading 1 Accent 2" w:uiPriority="63"/>
-    <w:lsdException w:name="Medium Shading 2 Accent 2" w:uiPriority="64"/>
-    <w:lsdException w:name="Medium List 1 Accent 2" w:uiPriority="65"/>
-    <w:lsdException w:name="Medium List 2 Accent 2" w:uiPriority="66"/>
-    <w:lsdException w:name="Medium Grid 1 Accent 2" w:uiPriority="67"/>
-    <w:lsdException w:name="Medium Grid 2 Accent 2" w:uiPriority="68"/>
-    <w:lsdException w:name="Medium Grid 3 Accent 2" w:uiPriority="69"/>
-    <w:lsdException w:name="Dark List Accent 2" w:uiPriority="70"/>
-    <w:lsdException w:name="Colorful Shading Accent 2" w:uiPriority="71"/>
-    <w:lsdException w:name="Colorful List Accent 2" w:uiPriority="72"/>
-    <w:lsdException w:name="Colorful Grid Accent 2" w:uiPriority="73"/>
-    <w:lsdException w:name="Light Shading Accent 3" w:uiPriority="60"/>
-    <w:lsdException w:name="Light List Accent 3" w:uiPriority="61"/>
-    <w:lsdException w:name="Light Grid Accent 3" w:uiPriority="62"/>
-    <w:lsdException w:name="Medium Shading 1 Accent 3" w:uiPriority="63"/>
-    <w:lsdException w:name="Medium Shading 2 Accent 3" w:uiPriority="64"/>
-    <w:lsdException w:name="Medium List 1 Accent 3" w:uiPriority="65"/>
-    <w:lsdException w:name="Medium List 2 Accent 3" w:uiPriority="66"/>
-    <w:lsdException w:name="Medium Grid 1 Accent 3" w:uiPriority="67"/>
-    <w:lsdException w:name="Medium Grid 2 Accent 3" w:uiPriority="68"/>
-    <w:lsdException w:name="Medium Grid 3 Accent 3" w:uiPriority="69"/>
-    <w:lsdException w:name="Dark List Accent 3" w:uiPriority="70"/>
-    <w:lsdException w:name="Colorful Shading Accent 3" w:uiPriority="71"/>
-    <w:lsdException w:name="Colorful List Accent 3" w:uiPriority="72"/>
-    <w:lsdException w:name="Colorful Grid Accent 3" w:uiPriority="73"/>
-    <w:lsdException w:name="Light Shading Accent 4" w:uiPriority="60"/>
-    <w:lsdException w:name="Light List Accent 4" w:uiPriority="61"/>
-    <w:lsdException w:name="Light Grid Accent 4" w:uiPriority="62"/>
-    <w:lsdException w:name="Medium Shading 1 Accent 4" w:uiPriority="63"/>
-    <w:lsdException w:name="Medium Shading 2 Accent 4" w:uiPriority="64"/>
-    <w:lsdException w:name="Medium List 1 Accent 4" w:uiPriority="65"/>
-    <w:lsdException w:name="Medium List 2 Accent 4" w:uiPriority="66"/>
-    <w:lsdException w:name="Medium Grid 1 Accent 4" w:uiPriority="67"/>
-    <w:lsdException w:name="Medium Grid 2 Accent 4" w:uiPriority="68"/>
-    <w:lsdException w:name="Medium Grid 3 Accent 4" w:uiPriority="69"/>
-    <w:lsdException w:name="Dark List Accent 4" w:uiPriority="70"/>
-    <w:lsdException w:name="Colorful Shading Accent 4" w:uiPriority="71"/>
-    <w:lsdException w:name="Colorful List Accent 4" w:uiPriority="72"/>
-    <w:lsdException w:name="Colorful Grid Accent 4" w:uiPriority="73"/>
-    <w:lsdException w:name="Light Shading Accent 5" w:uiPriority="60"/>
-    <w:lsdException w:name="Light List Accent 5" w:uiPriority="61"/>
-    <w:lsdException w:name="Light Grid Accent 5" w:uiPriority="62"/>
-    <w:lsdException w:name="Medium Shading 1 Accent 5" w:uiPriority="63"/>
-    <w:lsdException w:name="Medium Shading 2 Accent 5" w:uiPriority="64"/>
-    <w:lsdException w:name="Medium List 1 Accent 5" w:uiPriority="65"/>
-    <w:lsdException w:name="Medium List 2 Accent 5" w:uiPriority="66"/>
-    <w:lsdException w:name="Medium Grid 1 Accent 5" w:uiPriority="67"/>
-    <w:lsdException w:name="Medium Grid 2 Accent 5" w:uiPriority="68"/>
-    <w:lsdException w:name="Medium Grid 3 Accent 5" w:uiPriority="69"/>
-    <w:lsdException w:name="Dark List Accent 5" w:uiPriority="70"/>
-    <w:lsdException w:name="Colorful Shading Accent 5" w:uiPriority="71"/>
-    <w:lsdException w:name="Colorful List Accent 5" w:uiPriority="72"/>
-    <w:lsdException w:name="Colorful Grid Accent 5" w:uiPriority="73"/>
-    <w:lsdException w:name="Light Shading Accent 6" w:uiPriority="60"/>
-    <w:lsdException w:name="Light List Accent 6" w:uiPriority="61"/>
-    <w:lsdException w:name="Light Grid Accent 6" w:uiPriority="62"/>
-    <w:lsdException w:name="Medium Shading 1 Accent 6" w:uiPriority="63"/>
-    <w:lsdException w:name="Medium Shading 2 Accent 6" w:uiPriority="64"/>
-    <w:lsdException w:name="Medium List 1 Accent 6" w:uiPriority="65"/>
-    <w:lsdException w:name="Medium List 2 Accent 6" w:uiPriority="66"/>
-    <w:lsdException w:name="Medium Grid 1 Accent 6" w:uiPriority="67"/>
-    <w:lsdException w:name="Medium Grid 2 Accent 6" w:uiPriority="68"/>
-    <w:lsdException w:name="Medium Grid 3 Accent 6" w:uiPriority="69"/>
-    <w:lsdException w:name="Dark List Accent 6" w:uiPriority="70"/>
-    <w:lsdException w:name="Colorful Shading Accent 6" w:uiPriority="71"/>
-    <w:lsdException w:name="Colorful List Accent 6" w:uiPriority="72"/>
-    <w:lsdException w:name="Colorful Grid Accent 6" w:uiPriority="73"/>
-    <w:lsdException w:name="Subtle Emphasis" w:uiPriority="19" w:qFormat="1"/>
-    <w:lsdException w:name="Intense Emphasis" w:uiPriority="21" w:qFormat="1"/>
-    <w:lsdException w:name="Subtle Reference" w:uiPriority="31" w:qFormat="1"/>
-    <w:lsdException w:name="Intense Reference" w:uiPriority="32" w:qFormat="1"/>
-    <w:lsdException w:name="Book Title" w:uiPriority="33" w:qFormat="1"/>
-    <w:lsdException w:name="Bibliography" w:semiHidden="1" w:uiPriority="37" w:unhideWhenUsed="1"/>
-    <w:lsdException w:name="TOC Heading" w:semiHidden="1" w:uiPriority="39" w:unhideWhenUsed="1" w:qFormat="1"/>
-    <w:lsdException w:name="Plain Table 1" w:uiPriority="41"/>
-    <w:lsdException w:name="Plain Table 2" w:uiPriority="42"/>
-    <w:lsdException w:name="Plain Table 3" w:uiPriority="43"/>
-    <w:lsdException w:name="Plain Table 4" w:uiPriority="44"/>
-    <w:lsdException w:name="Plain Table 5" w:uiPriority="45"/>
-    <w:lsdException w:name="Grid Table Light" w:uiPriority="40"/>
-    <w:lsdException w:name="Grid Table 1 Light" w:uiPriority="46"/>
-    <w:lsdException w:name="Grid Table 2" w:uiPriority="47"/>
-    <w:lsdException w:name="Grid Table 3" w:uiPriority="48"/>
-    <w:lsdException w:name="Grid Table 4" w:uiPriority="49"/>
-    <w:lsdException w:name="Grid Table 5 Dark" w:uiPriority="50"/>
-    <w:lsdException w:name="Grid Table 6 Colorful" w:uiPriority="51"/>
-    <w:lsdException w:name="Grid Table 7 Colorful" w:uiPriority="52"/>
-    <w:lsdException w:name="Grid Table 1 Light Accent 1" w:uiPriority="46"/>
-    <w:lsdException w:name="Grid Table 2 Accent 1" w:uiPriority="47"/>
-    <w:lsdException w:name="Grid Table 3 Accent 1" w:uiPriority="48"/>
-    <w:lsdException w:name="Grid Table 4 Accent 1" w:uiPriority="49"/>
-    <w:lsdException w:name="Grid Table 5 Dark Accent 1" w:uiPriority="50"/>
-    <w:lsdException w:name="Grid Table 6 Colorful Accent 1" w:uiPriority="51"/>
-    <w:lsdException w:name="Grid Table 7 Colorful Accent 1" w:uiPriority="52"/>
-    <w:lsdException w:name="Grid Table 1 Light Accent 2" w:uiPriority="46"/>
-    <w:lsdException w:name="Grid Table 2 Accent 2" w:uiPriority="47"/>
-    <w:lsdException w:name="Grid Table 3 Accent 2" w:uiPriority="48"/>
-    <w:lsdException w:name="Grid Table 4 Accent 2" w:uiPriority="49"/>
-    <w:lsdException w:name="Grid Table 5 Dark Accent 2" w:uiPriority="50"/>
-    <w:lsdException w:name="Grid Table 6 Colorful Accent 2" w:uiPriority="51"/>
-    <w:lsdException w:name="Grid Table 7 Colorful Accent 2" w:uiPriority="52"/>
-    <w:lsdException w:name="Grid Table 1 Light Accent 3" w:uiPriority="46"/>
-    <w:lsdException w:name="Grid Table 2 Accent 3" w:uiPriority="47"/>
-    <w:lsdException w:name="Grid Table 3 Accent 3" w:uiPriority="48"/>
-    <w:lsdException w:name="Grid Table 4 Accent 3" w:uiPriority="49"/>
-    <w:lsdException w:name="Grid Table 5 Dark Accent 3" w:uiPriority="50"/>
-    <w:lsdException w:name="Grid Table 6 Colorful Accent 3" w:uiPriority="51"/>
-    <w:lsdException w:name="Grid Table 7 Colorful Accent 3" w:uiPriority="52"/>
-    <w:lsdException w:name="Grid Table 1 Light Accent 4" w:uiPriority="46"/>
-    <w:lsdException w:name="Grid Table 2 Accent 4" w:uiPriority="47"/>
-    <w:lsdException w:name="Grid Table 3 Accent 4" w:uiPriority="48"/>
-    <w:lsdException w:name="Grid Table 4 Accent 4" w:uiPriority="49"/>
-    <w:lsdException w:name="Grid Table 5 Dark Accent 4" w:uiPriority="50"/>
-    <w:lsdException w:name="Grid Table 6 Colorful Accent 4" w:uiPriority="51"/>
-    <w:lsdException w:name="Grid Table 7 Colorful Accent 4" w:uiPriority="52"/>
-    <w:lsdException w:name="Grid Table 1 Light Accent 5" w:uiPriority="46"/>
-    <w:lsdException w:name="Grid Table 2 Accent 5" w:uiPriority="47"/>
-    <w:lsdException w:name="Grid Table 3 Accent 5" w:uiPriority="48"/>
-    <w:lsdException w:name="Grid Table 4 Accent 5" w:uiPriority="49"/>
-    <w:lsdException w:name="Grid Table 5 Dark Accent 5" w:uiPriority="50"/>
-    <w:lsdException w:name="Grid Table 6 Colorful Accent 5" w:uiPriority="51"/>
-    <w:lsdException w:name="Grid Table 7 Colorful Accent 5" w:uiPriority="52"/>
-    <w:lsdException w:name="Grid Table 1 Light Accent 6" w:uiPriority="46"/>
-    <w:lsdException w:name="Grid Table 2 Accent 6" w:uiPriority="47"/>
-    <w:lsdException w:name="Grid Table 3 Accent 6" w:uiPriority="48"/>
-    <w:lsdException w:name="Grid Table 4 Accent 6" w:uiPriority="49"/>
-    <w:lsdException w:name="Grid Table 5 Dark Accent 6" w:uiPriority="50"/>
-    <w:lsdException w:name="Grid Table 6 Colorful Accent 6" w:uiPriority="51"/>
-    <w:lsdException w:name="Grid Table 7 Colorful Accent 6" w:uiPriority="52"/>
-    <w:lsdException w:name="List Table 1 Light" w:uiPriority="46"/>
-    <w:lsdException w:name="List Table 2" w:uiPriority="47"/>
-    <w:lsdException w:name="List Table 3" w:uiPriority="48"/>
-    <w:lsdException w:name="List Table 4" w:uiPriority="49"/>
-    <w:lsdException w:name="List Table 5 Dark" w:uiPriority="50"/>
-    <w:lsdException w:name="List Table 6 Colorful" w:uiPriority="51"/>
-    <w:lsdException w:name="List Table 7 Colorful" w:uiPriority="52"/>
-    <w:lsdException w:name="List Table 1 Light Accent 1" w:uiPriority="46"/>
-    <w:lsdException w:name="List Table 2 Accent 1" w:uiPriority="47"/>
-    <w:lsdException w:name="List Table 3 Accent 1" w:uiPriority="48"/>
-    <w:lsdException w:name="List Table 4 Accent 1" w:uiPriority="49"/>
-    <w:lsdException w:name="List Table 5 Dark Accent 1" w:uiPriority="50"/>
-    <w:lsdException w:name="List Table 6 Colorful Accent 1" w:uiPriority="51"/>
-    <w:lsdException w:name="List Table 7 Colorful Accent 1" w:uiPriority="52"/>
-    <w:lsdException w:name="List Table 1 Light Accent 2" w:uiPriority="46"/>
-    <w:lsdException w:name="List Table 2 Accent 2" w:uiPriority="47"/>
-    <w:lsdException w:name="List Table 3 Accent 2" w:uiPriority="48"/>
-    <w:lsdException w:name="List Table 4 Accent 2" w:uiPriority="49"/>
-    <w:lsdException w:name="List Table 5 Dark Accent 2" w:uiPriority="50"/>
-    <w:lsdException w:name="List Table 6 Colorful Accent 2" w:uiPriority="51"/>
-    <w:lsdException w:name="List Table 7 Colorful Accent 2" w:uiPriority="52"/>
-    <w:lsdException w:name="List Table 1 Light Accent 3" w:uiPriority="46"/>
-    <w:lsdException w:name="List Table 2 Accent 3" w:uiPriority="47"/>
-    <w:lsdException w:name="List Table 3 Accent 3" w:uiPriority="48"/>
-    <w:lsdException w:name="List Table 4 Accent 3" w:uiPriority="49"/>
-    <w:lsdException w:name="List Table 5 Dark Accent 3" w:uiPriority="50"/>
-    <w:lsdException w:name="List Table 6 Colorful Accent 3" w:uiPriority="51"/>
-    <w:lsdException w:name="List Table 7 Colorful Accent 3" w:uiPriority="52"/>
-    <w:lsdException w:name="List Table 1 Light Accent 4" w:uiPriority="46"/>
-    <w:lsdException w:name="List Table 2 Accent 4" w:uiPriority="47"/>
-    <w:lsdException w:name="List Table 3 Accent 4" w:uiPriority="48"/>
-    <w:lsdException w:name="List Table 4 Accent 4" w:uiPriority="49"/>
-    <w:lsdException w:name="List Table 5 Dark Accent 4" w:uiPriority="50"/>
-    <w:lsdException w:name="List Table 6 Colorful Accent 4" w:uiPriority="51"/>
-    <w:lsdException w:name="List Table 7 Colorful Accent 4" w:uiPriority="52"/>
-    <w:lsdException w:name="List Table 1 Light Accent 5" w:uiPriority="46"/>
-    <w:lsdException w:name="List Table 2 Accent 5" w:uiPriority="47"/>
-    <w:lsdException w:name="List Table 3 Accent 5" w:uiPriority="48"/>
-    <w:lsdException w:name="List Table 4 Accent 5" w:uiPriority="49"/>
-    <w:lsdException w:name="List Table 5 Dark Accent 5" w:uiPriority="50"/>
-    <w:lsdException w:name="List Table 6 Colorful Accent 5" w:uiPriority="51"/>
-    <w:lsdException w:name="List Table 7 Colorful Accent 5" w:uiPriority="52"/>
-    <w:lsdException w:name="List Table 1 Light Accent 6" w:uiPriority="46"/>
-    <w:lsdException w:name="List Table 2 Accent 6" w:uiPriority="47"/>
-    <w:lsdException w:name="List Table 3 Accent 6" w:uiPriority="48"/>
-    <w:lsdException w:name="List Table 4 Accent 6" w:uiPriority="49"/>
-    <w:lsdException w:name="List Table 5 Dark Accent 6" w:uiPriority="50"/>
-    <w:lsdException w:name="List Table 6 Colorful Accent 6" w:uiPriority="51"/>
-    <w:lsdException w:name="List Table 7 Colorful Accent 6" w:uiPriority="52"/>
-    <w:lsdException w:name="Mention" w:semiHidden="1" w:unhideWhenUsed="1"/>
-    <w:lsdException w:name="Smart Hyperlink" w:semiHidden="1" w:unhideWhenUsed="1"/>
-    <w:lsdException w:name="Hashtag" w:semiHidden="1" w:unhideWhenUsed="1"/>
-    <w:lsdException w:name="Unresolved Mention" w:semiHidden="1" w:unhideWhenUsed="1"/>
-    <w:lsdException w:name="Smart Link" w:semiHidden="1" w:unhideWhenUsed="1"/>
-  </w:latentStyles>
-  <w:style w:type="paragraph" w:default="1" w:styleId="Normal">
-    <w:name w:val="Normal"/>
-    <w:qFormat/>
-  </w:style>
-  <w:style w:type="character" w:default="1" w:styleId="DefaultParagraphFont">
-    <w:name w:val="Default Paragraph Font"/>
-    <w:uiPriority w:val="1"/>
-    <w:semiHidden/>
-    <w:unhideWhenUsed/>
-  </w:style>
-  <w:style w:type="table" w:default="1" w:styleId="TableNormal">
-    <w:name w:val="Normal Table"/>
-    <w:uiPriority w:val="99"/>
-    <w:semiHidden/>
-    <w:unhideWhenUsed/>
-    <w:tblPr>
-      <w:tblInd w:w="0" w:type="dxa"/>
-      <w:tblCellMar>
-        <w:top w:w="0" w:type="dxa"/>
-        <w:left w:w="108" w:type="dxa"/>
-        <w:bottom w:w="0" w:type="dxa"/>
-        <w:right w:w="108" w:type="dxa"/>
-      </w:tblCellMar>
-    </w:tblPr>
-  </w:style>
-  <w:style w:type="numbering" w:default="1" w:styleId="NoList">
-    <w:name w:val="No List"/>
-    <w:uiPriority w:val="99"/>
-    <w:semiHidden/>
-    <w:unhideWhenUsed/>
-  </w:style>
-  <w:style w:type="character" w:styleId="PlaceholderText">
-    <w:name w:val="Placeholder Text"/>
-    <w:basedOn w:val="DefaultParagraphFont"/>
-    <w:uiPriority w:val="99"/>
-    <w:semiHidden/>
-    <w:rsid w:val="00687547"/>
-    <w:rPr>
-      <w:color w:val="808080"/>
-    </w:rPr>
-  </w:style>
-  <w:style w:type="paragraph" w:customStyle="1" w:styleId="12209C3D77C74F2580B5119B98C4D899">
-    <w:name w:val="12209C3D77C74F2580B5119B98C4D899"/>
-    <w:rsid w:val="00687547"/>
-  </w:style>
-</w:styles>
-</file>
-
-<file path=word/glossary/webSettings.xml><?xml version="1.0" encoding="utf-8"?>
-<w:webSettings xmlns:mc="http://schemas.openxmlformats.org/markup-compatibility/2006" xmlns:r="http://schemas.openxmlformats.org/officeDocument/2006/relationships" xmlns:w="http://schemas.openxmlformats.org/wordprocessingml/2006/main" xmlns:w14="http://schemas.microsoft.com/office/word/2010/wordml" xmlns:w15="http://schemas.microsoft.com/office/word/2012/wordml" xmlns:w16cex="http://schemas.microsoft.com/office/word/2018/wordml/cex" xmlns:w16cid="http://schemas.microsoft.com/office/word/2016/wordml/cid" xmlns:w16="http://schemas.microsoft.com/office/word/2018/wordml" xmlns:w16du="http://schemas.microsoft.com/office/word/2023/wordml/word16du" xmlns:w16sdtdh="http://schemas.microsoft.com/office/word/2020/wordml/sdtdatahash" xmlns:w16se="http://schemas.microsoft.com/office/word/2015/wordml/symex" mc:Ignorable="w14 w15 w16se w16cid w16 w16cex w16sdtdh w16du">
-  <w:optimizeForBrowser/>
-  <w:allowPNG/>
-</w:webSettings>
-</file>
-
 <file path=word/theme/theme1.xml><?xml version="1.0" encoding="utf-8"?>
 <a:theme xmlns:a="http://schemas.openxmlformats.org/drawingml/2006/main" name="Office Theme">
   <a:themeElements>
@@ -2961,6 +2119,270 @@
 <b:Sources xmlns:b="http://schemas.openxmlformats.org/officeDocument/2006/bibliography" xmlns="http://schemas.openxmlformats.org/officeDocument/2006/bibliography" SelectedStyle="\APASixthEditionOfficeOnline.xsl" StyleName="APA" Version="6"/>
 </file>
 
+<file path=customXml/item2.xml><?xml version="1.0" encoding="utf-8"?>
+<ct:contentTypeSchema xmlns:ct="http://schemas.microsoft.com/office/2006/metadata/contentType" xmlns:ma="http://schemas.microsoft.com/office/2006/metadata/properties/metaAttributes" ct:_="" ma:_="" ma:contentTypeName="Document" ma:contentTypeID="0x010100B006E2BE7DDEF140A14EA49B3EF14461" ma:contentTypeVersion="18" ma:contentTypeDescription="Create a new document." ma:contentTypeScope="" ma:versionID="8ac02122ceabee326f0fe6b4010b3cd3">
+  <xsd:schema xmlns:xsd="http://www.w3.org/2001/XMLSchema" xmlns:xs="http://www.w3.org/2001/XMLSchema" xmlns:p="http://schemas.microsoft.com/office/2006/metadata/properties" xmlns:ns2="6698821d-6e10-4a2b-a74f-0a52b52c4692" xmlns:ns3="cb44db4c-58ef-46ee-8a55-6d05fb8b3f8b" targetNamespace="http://schemas.microsoft.com/office/2006/metadata/properties" ma:root="true" ma:fieldsID="1c80002ebd0e45a76a153e49428d900a" ns2:_="" ns3:_="">
+    <xsd:import namespace="6698821d-6e10-4a2b-a74f-0a52b52c4692"/>
+    <xsd:import namespace="cb44db4c-58ef-46ee-8a55-6d05fb8b3f8b"/>
+    <xsd:element name="properties">
+      <xsd:complexType>
+        <xsd:sequence>
+          <xsd:element name="documentManagement">
+            <xsd:complexType>
+              <xsd:all>
+                <xsd:element ref="ns2:MediaServiceMetadata" minOccurs="0"/>
+                <xsd:element ref="ns2:MediaServiceFastMetadata" minOccurs="0"/>
+                <xsd:element ref="ns2:MediaServiceDateTaken" minOccurs="0"/>
+                <xsd:element ref="ns2:MediaLengthInSeconds" minOccurs="0"/>
+                <xsd:element ref="ns2:MediaServiceAutoKeyPoints" minOccurs="0"/>
+                <xsd:element ref="ns2:MediaServiceKeyPoints" minOccurs="0"/>
+                <xsd:element ref="ns2:MediaServiceAutoTags" minOccurs="0"/>
+                <xsd:element ref="ns2:MediaServiceOCR" minOccurs="0"/>
+                <xsd:element ref="ns2:MediaServiceGenerationTime" minOccurs="0"/>
+                <xsd:element ref="ns2:MediaServiceEventHashCode" minOccurs="0"/>
+                <xsd:element ref="ns3:SharedWithUsers" minOccurs="0"/>
+                <xsd:element ref="ns3:SharedWithDetails" minOccurs="0"/>
+                <xsd:element ref="ns2:lcf76f155ced4ddcb4097134ff3c332f" minOccurs="0"/>
+                <xsd:element ref="ns3:TaxCatchAll" minOccurs="0"/>
+                <xsd:element ref="ns2:MediaServiceObjectDetectorVersions" minOccurs="0"/>
+                <xsd:element ref="ns2:MediaServiceLocation" minOccurs="0"/>
+                <xsd:element ref="ns2:MediaServiceSearchProperties" minOccurs="0"/>
+              </xsd:all>
+            </xsd:complexType>
+          </xsd:element>
+        </xsd:sequence>
+      </xsd:complexType>
+    </xsd:element>
+  </xsd:schema>
+  <xsd:schema xmlns:xsd="http://www.w3.org/2001/XMLSchema" xmlns:xs="http://www.w3.org/2001/XMLSchema" xmlns:dms="http://schemas.microsoft.com/office/2006/documentManagement/types" xmlns:pc="http://schemas.microsoft.com/office/infopath/2007/PartnerControls" targetNamespace="6698821d-6e10-4a2b-a74f-0a52b52c4692" elementFormDefault="qualified">
+    <xsd:import namespace="http://schemas.microsoft.com/office/2006/documentManagement/types"/>
+    <xsd:import namespace="http://schemas.microsoft.com/office/infopath/2007/PartnerControls"/>
+    <xsd:element name="MediaServiceMetadata" ma:index="8" nillable="true" ma:displayName="MediaServiceMetadata" ma:hidden="true" ma:internalName="MediaServiceMetadata" ma:readOnly="true">
+      <xsd:simpleType>
+        <xsd:restriction base="dms:Note"/>
+      </xsd:simpleType>
+    </xsd:element>
+    <xsd:element name="MediaServiceFastMetadata" ma:index="9" nillable="true" ma:displayName="MediaServiceFastMetadata" ma:hidden="true" ma:internalName="MediaServiceFastMetadata" ma:readOnly="true">
+      <xsd:simpleType>
+        <xsd:restriction base="dms:Note"/>
+      </xsd:simpleType>
+    </xsd:element>
+    <xsd:element name="MediaServiceDateTaken" ma:index="10" nillable="true" ma:displayName="MediaServiceDateTaken" ma:hidden="true" ma:internalName="MediaServiceDateTaken" ma:readOnly="true">
+      <xsd:simpleType>
+        <xsd:restriction base="dms:Text"/>
+      </xsd:simpleType>
+    </xsd:element>
+    <xsd:element name="MediaLengthInSeconds" ma:index="11" nillable="true" ma:displayName="MediaLengthInSeconds" ma:hidden="true" ma:internalName="MediaLengthInSeconds" ma:readOnly="true">
+      <xsd:simpleType>
+        <xsd:restriction base="dms:Unknown"/>
+      </xsd:simpleType>
+    </xsd:element>
+    <xsd:element name="MediaServiceAutoKeyPoints" ma:index="12" nillable="true" ma:displayName="MediaServiceAutoKeyPoints" ma:hidden="true" ma:internalName="MediaServiceAutoKeyPoints" ma:readOnly="true">
+      <xsd:simpleType>
+        <xsd:restriction base="dms:Note"/>
+      </xsd:simpleType>
+    </xsd:element>
+    <xsd:element name="MediaServiceKeyPoints" ma:index="13" nillable="true" ma:displayName="KeyPoints" ma:internalName="MediaServiceKeyPoints" ma:readOnly="true">
+      <xsd:simpleType>
+        <xsd:restriction base="dms:Note">
+          <xsd:maxLength value="255"/>
+        </xsd:restriction>
+      </xsd:simpleType>
+    </xsd:element>
+    <xsd:element name="MediaServiceAutoTags" ma:index="14" nillable="true" ma:displayName="Tags" ma:internalName="MediaServiceAutoTags" ma:readOnly="true">
+      <xsd:simpleType>
+        <xsd:restriction base="dms:Text"/>
+      </xsd:simpleType>
+    </xsd:element>
+    <xsd:element name="MediaServiceOCR" ma:index="15" nillable="true" ma:displayName="Extracted Text" ma:internalName="MediaServiceOCR" ma:readOnly="true">
+      <xsd:simpleType>
+        <xsd:restriction base="dms:Note">
+          <xsd:maxLength value="255"/>
+        </xsd:restriction>
+      </xsd:simpleType>
+    </xsd:element>
+    <xsd:element name="MediaServiceGenerationTime" ma:index="16" nillable="true" ma:displayName="MediaServiceGenerationTime" ma:hidden="true" ma:internalName="MediaServiceGenerationTime" ma:readOnly="true">
+      <xsd:simpleType>
+        <xsd:restriction base="dms:Text"/>
+      </xsd:simpleType>
+    </xsd:element>
+    <xsd:element name="MediaServiceEventHashCode" ma:index="17" nillable="true" ma:displayName="MediaServiceEventHashCode" ma:hidden="true" ma:internalName="MediaServiceEventHashCode" ma:readOnly="true">
+      <xsd:simpleType>
+        <xsd:restriction base="dms:Text"/>
+      </xsd:simpleType>
+    </xsd:element>
+    <xsd:element name="lcf76f155ced4ddcb4097134ff3c332f" ma:index="21" nillable="true" ma:taxonomy="true" ma:internalName="lcf76f155ced4ddcb4097134ff3c332f" ma:taxonomyFieldName="MediaServiceImageTags" ma:displayName="Image Tags" ma:readOnly="false" ma:fieldId="{5cf76f15-5ced-4ddc-b409-7134ff3c332f}" ma:taxonomyMulti="true" ma:sspId="bc349d9a-284b-478a-af45-ecae560eed09" ma:termSetId="09814cd3-568e-fe90-9814-8d621ff8fb84" ma:anchorId="fba54fb3-c3e1-fe81-a776-ca4b69148c4d" ma:open="true" ma:isKeyword="false">
+      <xsd:complexType>
+        <xsd:sequence>
+          <xsd:element ref="pc:Terms" minOccurs="0" maxOccurs="1"/>
+        </xsd:sequence>
+      </xsd:complexType>
+    </xsd:element>
+    <xsd:element name="MediaServiceObjectDetectorVersions" ma:index="23" nillable="true" ma:displayName="MediaServiceObjectDetectorVersions" ma:hidden="true" ma:indexed="true" ma:internalName="MediaServiceObjectDetectorVersions" ma:readOnly="true">
+      <xsd:simpleType>
+        <xsd:restriction base="dms:Text"/>
+      </xsd:simpleType>
+    </xsd:element>
+    <xsd:element name="MediaServiceLocation" ma:index="24" nillable="true" ma:displayName="Location" ma:indexed="true" ma:internalName="MediaServiceLocation" ma:readOnly="true">
+      <xsd:simpleType>
+        <xsd:restriction base="dms:Text"/>
+      </xsd:simpleType>
+    </xsd:element>
+    <xsd:element name="MediaServiceSearchProperties" ma:index="25" nillable="true" ma:displayName="MediaServiceSearchProperties" ma:hidden="true" ma:internalName="MediaServiceSearchProperties" ma:readOnly="true">
+      <xsd:simpleType>
+        <xsd:restriction base="dms:Note"/>
+      </xsd:simpleType>
+    </xsd:element>
+  </xsd:schema>
+  <xsd:schema xmlns:xsd="http://www.w3.org/2001/XMLSchema" xmlns:xs="http://www.w3.org/2001/XMLSchema" xmlns:dms="http://schemas.microsoft.com/office/2006/documentManagement/types" xmlns:pc="http://schemas.microsoft.com/office/infopath/2007/PartnerControls" targetNamespace="cb44db4c-58ef-46ee-8a55-6d05fb8b3f8b" elementFormDefault="qualified">
+    <xsd:import namespace="http://schemas.microsoft.com/office/2006/documentManagement/types"/>
+    <xsd:import namespace="http://schemas.microsoft.com/office/infopath/2007/PartnerControls"/>
+    <xsd:element name="SharedWithUsers" ma:index="18" nillable="true" ma:displayName="Shared With" ma:internalName="SharedWithUsers" ma:readOnly="true">
+      <xsd:complexType>
+        <xsd:complexContent>
+          <xsd:extension base="dms:UserMulti">
+            <xsd:sequence>
+              <xsd:element name="UserInfo" minOccurs="0" maxOccurs="unbounded">
+                <xsd:complexType>
+                  <xsd:sequence>
+                    <xsd:element name="DisplayName" type="xsd:string" minOccurs="0"/>
+                    <xsd:element name="AccountId" type="dms:UserId" minOccurs="0" nillable="true"/>
+                    <xsd:element name="AccountType" type="xsd:string" minOccurs="0"/>
+                  </xsd:sequence>
+                </xsd:complexType>
+              </xsd:element>
+            </xsd:sequence>
+          </xsd:extension>
+        </xsd:complexContent>
+      </xsd:complexType>
+    </xsd:element>
+    <xsd:element name="SharedWithDetails" ma:index="19" nillable="true" ma:displayName="Shared With Details" ma:internalName="SharedWithDetails" ma:readOnly="true">
+      <xsd:simpleType>
+        <xsd:restriction base="dms:Note">
+          <xsd:maxLength value="255"/>
+        </xsd:restriction>
+      </xsd:simpleType>
+    </xsd:element>
+    <xsd:element name="TaxCatchAll" ma:index="22" nillable="true" ma:displayName="Taxonomy Catch All Column" ma:hidden="true" ma:list="{d8050449-45f2-470f-80ff-5b5f87c13052}" ma:internalName="TaxCatchAll" ma:showField="CatchAllData" ma:web="cb44db4c-58ef-46ee-8a55-6d05fb8b3f8b">
+      <xsd:complexType>
+        <xsd:complexContent>
+          <xsd:extension base="dms:MultiChoiceLookup">
+            <xsd:sequence>
+              <xsd:element name="Value" type="dms:Lookup" maxOccurs="unbounded" minOccurs="0" nillable="true"/>
+            </xsd:sequence>
+          </xsd:extension>
+        </xsd:complexContent>
+      </xsd:complexType>
+    </xsd:element>
+  </xsd:schema>
+  <xsd:schema xmlns="http://schemas.openxmlformats.org/package/2006/metadata/core-properties" xmlns:xsd="http://www.w3.org/2001/XMLSchema" xmlns:xsi="http://www.w3.org/2001/XMLSchema-instance" xmlns:dc="http://purl.org/dc/elements/1.1/" xmlns:dcterms="http://purl.org/dc/terms/" xmlns:odoc="http://schemas.microsoft.com/internal/obd" targetNamespace="http://schemas.openxmlformats.org/package/2006/metadata/core-properties" elementFormDefault="qualified" attributeFormDefault="unqualified" blockDefault="#all">
+    <xsd:import namespace="http://purl.org/dc/elements/1.1/" schemaLocation="http://dublincore.org/schemas/xmls/qdc/2003/04/02/dc.xsd"/>
+    <xsd:import namespace="http://purl.org/dc/terms/" schemaLocation="http://dublincore.org/schemas/xmls/qdc/2003/04/02/dcterms.xsd"/>
+    <xsd:element name="coreProperties" type="CT_coreProperties"/>
+    <xsd:complexType name="CT_coreProperties">
+      <xsd:all>
+        <xsd:element ref="dc:creator" minOccurs="0" maxOccurs="1"/>
+        <xsd:element ref="dcterms:created" minOccurs="0" maxOccurs="1"/>
+        <xsd:element ref="dc:identifier" minOccurs="0" maxOccurs="1"/>
+        <xsd:element name="contentType" minOccurs="0" maxOccurs="1" type="xsd:string" ma:index="0" ma:displayName="Content Type"/>
+        <xsd:element ref="dc:title" minOccurs="0" maxOccurs="1" ma:index="4" ma:displayName="Title"/>
+        <xsd:element ref="dc:subject" minOccurs="0" maxOccurs="1"/>
+        <xsd:element ref="dc:description" minOccurs="0" maxOccurs="1"/>
+        <xsd:element name="keywords" minOccurs="0" maxOccurs="1" type="xsd:string"/>
+        <xsd:element ref="dc:language" minOccurs="0" maxOccurs="1"/>
+        <xsd:element name="category" minOccurs="0" maxOccurs="1" type="xsd:string"/>
+        <xsd:element name="version" minOccurs="0" maxOccurs="1" type="xsd:string"/>
+        <xsd:element name="revision" minOccurs="0" maxOccurs="1" type="xsd:string">
+          <xsd:annotation>
+            <xsd:documentation>
+                        This value indicates the number of saves or revisions. The application is responsible for updating this value after each revision.
+                    </xsd:documentation>
+          </xsd:annotation>
+        </xsd:element>
+        <xsd:element name="lastModifiedBy" minOccurs="0" maxOccurs="1" type="xsd:string"/>
+        <xsd:element ref="dcterms:modified" minOccurs="0" maxOccurs="1"/>
+        <xsd:element name="contentStatus" minOccurs="0" maxOccurs="1" type="xsd:string"/>
+      </xsd:all>
+    </xsd:complexType>
+  </xsd:schema>
+  <xs:schema xmlns:pc="http://schemas.microsoft.com/office/infopath/2007/PartnerControls" xmlns:xs="http://www.w3.org/2001/XMLSchema" targetNamespace="http://schemas.microsoft.com/office/infopath/2007/PartnerControls" elementFormDefault="qualified" attributeFormDefault="unqualified">
+    <xs:element name="Person">
+      <xs:complexType>
+        <xs:sequence>
+          <xs:element ref="pc:DisplayName" minOccurs="0"/>
+          <xs:element ref="pc:AccountId" minOccurs="0"/>
+          <xs:element ref="pc:AccountType" minOccurs="0"/>
+        </xs:sequence>
+      </xs:complexType>
+    </xs:element>
+    <xs:element name="DisplayName" type="xs:string"/>
+    <xs:element name="AccountId" type="xs:string"/>
+    <xs:element name="AccountType" type="xs:string"/>
+    <xs:element name="BDCAssociatedEntity">
+      <xs:complexType>
+        <xs:sequence>
+          <xs:element ref="pc:BDCEntity" minOccurs="0" maxOccurs="unbounded"/>
+        </xs:sequence>
+        <xs:attribute ref="pc:EntityNamespace"/>
+        <xs:attribute ref="pc:EntityName"/>
+        <xs:attribute ref="pc:SystemInstanceName"/>
+        <xs:attribute ref="pc:AssociationName"/>
+      </xs:complexType>
+    </xs:element>
+    <xs:attribute name="EntityNamespace" type="xs:string"/>
+    <xs:attribute name="EntityName" type="xs:string"/>
+    <xs:attribute name="SystemInstanceName" type="xs:string"/>
+    <xs:attribute name="AssociationName" type="xs:string"/>
+    <xs:element name="BDCEntity">
+      <xs:complexType>
+        <xs:sequence>
+          <xs:element ref="pc:EntityDisplayName" minOccurs="0"/>
+          <xs:element ref="pc:EntityInstanceReference" minOccurs="0"/>
+          <xs:element ref="pc:EntityId1" minOccurs="0"/>
+          <xs:element ref="pc:EntityId2" minOccurs="0"/>
+          <xs:element ref="pc:EntityId3" minOccurs="0"/>
+          <xs:element ref="pc:EntityId4" minOccurs="0"/>
+          <xs:element ref="pc:EntityId5" minOccurs="0"/>
+        </xs:sequence>
+      </xs:complexType>
+    </xs:element>
+    <xs:element name="EntityDisplayName" type="xs:string"/>
+    <xs:element name="EntityInstanceReference" type="xs:string"/>
+    <xs:element name="EntityId1" type="xs:string"/>
+    <xs:element name="EntityId2" type="xs:string"/>
+    <xs:element name="EntityId3" type="xs:string"/>
+    <xs:element name="EntityId4" type="xs:string"/>
+    <xs:element name="EntityId5" type="xs:string"/>
+    <xs:element name="Terms">
+      <xs:complexType>
+        <xs:sequence>
+          <xs:element ref="pc:TermInfo" minOccurs="0" maxOccurs="unbounded"/>
+        </xs:sequence>
+      </xs:complexType>
+    </xs:element>
+    <xs:element name="TermInfo">
+      <xs:complexType>
+        <xs:sequence>
+          <xs:element ref="pc:TermName" minOccurs="0"/>
+          <xs:element ref="pc:TermId" minOccurs="0"/>
+        </xs:sequence>
+      </xs:complexType>
+    </xs:element>
+    <xs:element name="TermName" type="xs:string"/>
+    <xs:element name="TermId" type="xs:string"/>
+  </xs:schema>
+</ct:contentTypeSchema>
+</file>
+
+<file path=customXml/item3.xml><?xml version="1.0" encoding="utf-8"?>
+<?mso-contentType ?>
+<FormTemplates xmlns="http://schemas.microsoft.com/sharepoint/v3/contenttype/forms">
+  <Display>DocumentLibraryForm</Display>
+  <Edit>DocumentLibraryForm</Edit>
+  <New>DocumentLibraryForm</New>
+</FormTemplates>
+</file>
+
 <file path=customXml/itemProps1.xml><?xml version="1.0" encoding="utf-8"?>
 <ds:datastoreItem xmlns:ds="http://schemas.openxmlformats.org/officeDocument/2006/customXml" ds:itemID="{A023B920-BC36-4551-863A-C95E6B117B4B}">
   <ds:schemaRefs>
@@ -2969,6 +2391,14 @@
 </ds:datastoreItem>
 </file>
 
+<file path=customXml/itemProps2.xml><?xml version="1.0" encoding="utf-8"?>
+<ds:datastoreItem xmlns:ds="http://schemas.openxmlformats.org/officeDocument/2006/customXml" ds:itemID="{65A098E8-536F-408B-A1B6-E8CCEB6AAC83}"/>
+</file>
+
+<file path=customXml/itemProps3.xml><?xml version="1.0" encoding="utf-8"?>
+<ds:datastoreItem xmlns:ds="http://schemas.openxmlformats.org/officeDocument/2006/customXml" ds:itemID="{58723238-14B7-4479-B086-957D3EE22F1E}"/>
+</file>
+
 <file path=docMetadata/LabelInfo.xml><?xml version="1.0" encoding="utf-8"?>
 <clbl:labelList xmlns:clbl="http://schemas.microsoft.com/office/2020/mipLabelMetadata">
   <clbl:label id="{ce68f836-c221-45ef-866b-38cda86b3d5e}" enabled="0" method="" siteId="{ce68f836-c221-45ef-866b-38cda86b3d5e}" removed="1"/>

</xml_diff>

<commit_message>
formating terminated for single document
</commit_message>
<xml_diff>
--- a/Template.docx
+++ b/Template.docx
@@ -42,7 +42,7 @@
                     <pic:cNvPicPr/>
                   </pic:nvPicPr>
                   <pic:blipFill>
-                    <a:blip r:embed="rId7"/>
+                    <a:blip r:embed="rId9"/>
                     <a:stretch>
                       <a:fillRect/>
                     </a:stretch>
@@ -387,7 +387,7 @@
                               <w:rPr>
                                 <w:noProof/>
                               </w:rPr>
-                              <w:t>May 10, 2024</w:t>
+                              <w:t>June 3, 2024</w:t>
                             </w:r>
                             <w:r>
                               <w:fldChar w:fldCharType="end"/>
@@ -408,7 +408,7 @@
                               <w:rPr>
                                 <w:noProof/>
                               </w:rPr>
-                              <w:t>7:03 PM</w:t>
+                              <w:t>10:17 AM</w:t>
                             </w:r>
                             <w:r>
                               <w:fldChar w:fldCharType="end"/>
@@ -500,7 +500,7 @@
                         <w:rPr>
                           <w:noProof/>
                         </w:rPr>
-                        <w:t>May 10, 2024</w:t>
+                        <w:t>June 3, 2024</w:t>
                       </w:r>
                       <w:r>
                         <w:fldChar w:fldCharType="end"/>
@@ -521,7 +521,7 @@
                         <w:rPr>
                           <w:noProof/>
                         </w:rPr>
-                        <w:t>7:03 PM</w:t>
+                        <w:t>10:17 AM</w:t>
                       </w:r>
                       <w:r>
                         <w:fldChar w:fldCharType="end"/>
@@ -554,7 +554,7 @@
     <w:p/>
     <w:p/>
     <w:sectPr>
-      <w:footerReference w:type="default" r:id="rId8"/>
+      <w:footerReference w:type="default" r:id="rId10"/>
       <w:pgSz w:w="12240" w:h="15840"/>
       <w:pgMar w:top="1440" w:right="1440" w:bottom="1440" w:left="1440" w:header="720" w:footer="720" w:gutter="0"/>
       <w:cols w:space="720"/>
@@ -781,6 +781,7 @@
                   <w:docPartUnique/>
                 </w:docPartObj>
               </w:sdtPr>
+              <w:sdtEndPr/>
               <w:sdtContent>
                 <w:p>
                   <w:pPr>
@@ -1361,18 +1362,19 @@
     <w:link w:val="Heading1Char"/>
     <w:uiPriority w:val="9"/>
     <w:qFormat/>
-    <w:rsid w:val="003D31A9"/>
+    <w:rsid w:val="00415C1B"/>
     <w:pPr>
       <w:keepNext/>
       <w:keepLines/>
       <w:spacing w:before="240" w:after="0"/>
+      <w:jc w:val="center"/>
       <w:outlineLvl w:val="0"/>
     </w:pPr>
     <w:rPr>
       <w:rFonts w:ascii="Arial" w:eastAsiaTheme="majorEastAsia" w:hAnsi="Arial" w:cstheme="majorBidi"/>
       <w:b/>
       <w:color w:val="2F5496" w:themeColor="accent1" w:themeShade="BF"/>
-      <w:sz w:val="40"/>
+      <w:sz w:val="44"/>
       <w:szCs w:val="32"/>
     </w:rPr>
   </w:style>
@@ -1408,7 +1410,7 @@
     <w:uiPriority w:val="9"/>
     <w:unhideWhenUsed/>
     <w:qFormat/>
-    <w:rsid w:val="00C45B33"/>
+    <w:rsid w:val="00D52CBA"/>
     <w:pPr>
       <w:keepNext/>
       <w:keepLines/>
@@ -1416,9 +1418,33 @@
       <w:outlineLvl w:val="2"/>
     </w:pPr>
     <w:rPr>
-      <w:rFonts w:eastAsiaTheme="majorEastAsia" w:cstheme="majorBidi"/>
-      <w:color w:val="5B9BD5" w:themeColor="accent5"/>
+      <w:rFonts w:ascii="Arial" w:eastAsiaTheme="majorEastAsia" w:hAnsi="Arial" w:cstheme="majorBidi"/>
+      <w:color w:val="0070C0"/>
+      <w:sz w:val="24"/>
       <w:szCs w:val="24"/>
+    </w:rPr>
+  </w:style>
+  <w:style w:type="paragraph" w:styleId="Heading4">
+    <w:name w:val="heading 4"/>
+    <w:basedOn w:val="Normal"/>
+    <w:next w:val="Normal"/>
+    <w:link w:val="Heading4Char"/>
+    <w:uiPriority w:val="9"/>
+    <w:semiHidden/>
+    <w:unhideWhenUsed/>
+    <w:qFormat/>
+    <w:rsid w:val="00873ECE"/>
+    <w:pPr>
+      <w:keepNext/>
+      <w:keepLines/>
+      <w:spacing w:before="40" w:after="0"/>
+      <w:outlineLvl w:val="3"/>
+    </w:pPr>
+    <w:rPr>
+      <w:rFonts w:asciiTheme="majorHAnsi" w:eastAsiaTheme="majorEastAsia" w:hAnsiTheme="majorHAnsi" w:cstheme="majorBidi"/>
+      <w:i/>
+      <w:iCs/>
+      <w:color w:val="00B0F0"/>
     </w:rPr>
   </w:style>
   <w:style w:type="character" w:default="1" w:styleId="DefaultParagraphFont">
@@ -1541,12 +1567,12 @@
     <w:basedOn w:val="DefaultParagraphFont"/>
     <w:link w:val="Heading1"/>
     <w:uiPriority w:val="9"/>
-    <w:rsid w:val="003D31A9"/>
+    <w:rsid w:val="00415C1B"/>
     <w:rPr>
       <w:rFonts w:ascii="Arial" w:eastAsiaTheme="majorEastAsia" w:hAnsi="Arial" w:cstheme="majorBidi"/>
       <w:b/>
       <w:color w:val="2F5496" w:themeColor="accent1" w:themeShade="BF"/>
-      <w:sz w:val="40"/>
+      <w:sz w:val="44"/>
       <w:szCs w:val="32"/>
     </w:rPr>
   </w:style>
@@ -1634,10 +1660,11 @@
     <w:basedOn w:val="DefaultParagraphFont"/>
     <w:link w:val="Heading3"/>
     <w:uiPriority w:val="9"/>
-    <w:rsid w:val="00C45B33"/>
+    <w:rsid w:val="00D52CBA"/>
     <w:rPr>
-      <w:rFonts w:eastAsiaTheme="majorEastAsia" w:cstheme="majorBidi"/>
-      <w:color w:val="5B9BD5" w:themeColor="accent5"/>
+      <w:rFonts w:ascii="Arial" w:eastAsiaTheme="majorEastAsia" w:hAnsi="Arial" w:cstheme="majorBidi"/>
+      <w:color w:val="0070C0"/>
+      <w:sz w:val="24"/>
       <w:szCs w:val="24"/>
     </w:rPr>
   </w:style>
@@ -1816,6 +1843,20 @@
         <w:insideV w:val="single" w:sz="4" w:space="0" w:color="auto"/>
       </w:tblBorders>
     </w:tblPr>
+  </w:style>
+  <w:style w:type="character" w:customStyle="1" w:styleId="Heading4Char">
+    <w:name w:val="Heading 4 Char"/>
+    <w:basedOn w:val="DefaultParagraphFont"/>
+    <w:link w:val="Heading4"/>
+    <w:uiPriority w:val="9"/>
+    <w:semiHidden/>
+    <w:rsid w:val="00873ECE"/>
+    <w:rPr>
+      <w:rFonts w:asciiTheme="majorHAnsi" w:eastAsiaTheme="majorEastAsia" w:hAnsiTheme="majorHAnsi" w:cstheme="majorBidi"/>
+      <w:i/>
+      <w:iCs/>
+      <w:color w:val="00B0F0"/>
+    </w:rPr>
   </w:style>
 </w:styles>
 </file>
@@ -2116,10 +2157,6 @@
 </file>
 
 <file path=customXml/item1.xml><?xml version="1.0" encoding="utf-8"?>
-<b:Sources xmlns:b="http://schemas.openxmlformats.org/officeDocument/2006/bibliography" xmlns="http://schemas.openxmlformats.org/officeDocument/2006/bibliography" SelectedStyle="\APASixthEditionOfficeOnline.xsl" StyleName="APA" Version="6"/>
-</file>
-
-<file path=customXml/item2.xml><?xml version="1.0" encoding="utf-8"?>
 <ct:contentTypeSchema xmlns:ct="http://schemas.microsoft.com/office/2006/metadata/contentType" xmlns:ma="http://schemas.microsoft.com/office/2006/metadata/properties/metaAttributes" ct:_="" ma:_="" ma:contentTypeName="Document" ma:contentTypeID="0x010100B006E2BE7DDEF140A14EA49B3EF14461" ma:contentTypeVersion="18" ma:contentTypeDescription="Create a new document." ma:contentTypeScope="" ma:versionID="8ac02122ceabee326f0fe6b4010b3cd3">
   <xsd:schema xmlns:xsd="http://www.w3.org/2001/XMLSchema" xmlns:xs="http://www.w3.org/2001/XMLSchema" xmlns:p="http://schemas.microsoft.com/office/2006/metadata/properties" xmlns:ns2="6698821d-6e10-4a2b-a74f-0a52b52c4692" xmlns:ns3="cb44db4c-58ef-46ee-8a55-6d05fb8b3f8b" targetNamespace="http://schemas.microsoft.com/office/2006/metadata/properties" ma:root="true" ma:fieldsID="1c80002ebd0e45a76a153e49428d900a" ns2:_="" ns3:_="">
     <xsd:import namespace="6698821d-6e10-4a2b-a74f-0a52b52c4692"/>
@@ -2374,6 +2411,10 @@
 </ct:contentTypeSchema>
 </file>
 
+<file path=customXml/item2.xml><?xml version="1.0" encoding="utf-8"?>
+<b:Sources xmlns:b="http://schemas.openxmlformats.org/officeDocument/2006/bibliography" xmlns="http://schemas.openxmlformats.org/officeDocument/2006/bibliography" SelectedStyle="\APASixthEditionOfficeOnline.xsl" StyleName="APA" Version="6"/>
+</file>
+
 <file path=customXml/item3.xml><?xml version="1.0" encoding="utf-8"?>
 <?mso-contentType ?>
 <FormTemplates xmlns="http://schemas.microsoft.com/sharepoint/v3/contenttype/forms">
@@ -2384,6 +2425,25 @@
 </file>
 
 <file path=customXml/itemProps1.xml><?xml version="1.0" encoding="utf-8"?>
+<ds:datastoreItem xmlns:ds="http://schemas.openxmlformats.org/officeDocument/2006/customXml" ds:itemID="{65A098E8-536F-408B-A1B6-E8CCEB6AAC83}">
+  <ds:schemaRefs>
+    <ds:schemaRef ds:uri="http://schemas.microsoft.com/office/2006/metadata/contentType"/>
+    <ds:schemaRef ds:uri="http://schemas.microsoft.com/office/2006/metadata/properties/metaAttributes"/>
+    <ds:schemaRef ds:uri="http://www.w3.org/2001/XMLSchema"/>
+    <ds:schemaRef ds:uri="http://schemas.microsoft.com/office/2006/metadata/properties"/>
+    <ds:schemaRef ds:uri="6698821d-6e10-4a2b-a74f-0a52b52c4692"/>
+    <ds:schemaRef ds:uri="cb44db4c-58ef-46ee-8a55-6d05fb8b3f8b"/>
+    <ds:schemaRef ds:uri="http://schemas.microsoft.com/office/2006/documentManagement/types"/>
+    <ds:schemaRef ds:uri="http://schemas.microsoft.com/office/infopath/2007/PartnerControls"/>
+    <ds:schemaRef ds:uri="http://schemas.openxmlformats.org/package/2006/metadata/core-properties"/>
+    <ds:schemaRef ds:uri="http://purl.org/dc/elements/1.1/"/>
+    <ds:schemaRef ds:uri="http://purl.org/dc/terms/"/>
+    <ds:schemaRef ds:uri="http://schemas.microsoft.com/internal/obd"/>
+  </ds:schemaRefs>
+</ds:datastoreItem>
+</file>
+
+<file path=customXml/itemProps2.xml><?xml version="1.0" encoding="utf-8"?>
 <ds:datastoreItem xmlns:ds="http://schemas.openxmlformats.org/officeDocument/2006/customXml" ds:itemID="{A023B920-BC36-4551-863A-C95E6B117B4B}">
   <ds:schemaRefs>
     <ds:schemaRef ds:uri="http://schemas.openxmlformats.org/officeDocument/2006/bibliography"/>
@@ -2391,12 +2451,12 @@
 </ds:datastoreItem>
 </file>
 
-<file path=customXml/itemProps2.xml><?xml version="1.0" encoding="utf-8"?>
-<ds:datastoreItem xmlns:ds="http://schemas.openxmlformats.org/officeDocument/2006/customXml" ds:itemID="{65A098E8-536F-408B-A1B6-E8CCEB6AAC83}"/>
-</file>
-
 <file path=customXml/itemProps3.xml><?xml version="1.0" encoding="utf-8"?>
-<ds:datastoreItem xmlns:ds="http://schemas.openxmlformats.org/officeDocument/2006/customXml" ds:itemID="{58723238-14B7-4479-B086-957D3EE22F1E}"/>
+<ds:datastoreItem xmlns:ds="http://schemas.openxmlformats.org/officeDocument/2006/customXml" ds:itemID="{58723238-14B7-4479-B086-957D3EE22F1E}">
+  <ds:schemaRefs>
+    <ds:schemaRef ds:uri="http://schemas.microsoft.com/sharepoint/v3/contenttype/forms"/>
+  </ds:schemaRefs>
+</ds:datastoreItem>
 </file>
 
 <file path=docMetadata/LabelInfo.xml><?xml version="1.0" encoding="utf-8"?>

</xml_diff>

<commit_message>
gpt single-file generating code
</commit_message>
<xml_diff>
--- a/Template.docx
+++ b/Template.docx
@@ -408,7 +408,7 @@
                               <w:rPr>
                                 <w:noProof/>
                               </w:rPr>
-                              <w:t>10:12 PM</w:t>
+                              <w:t>11:42 PM</w:t>
                             </w:r>
                             <w:r>
                               <w:fldChar w:fldCharType="end"/>
@@ -521,7 +521,7 @@
                         <w:rPr>
                           <w:noProof/>
                         </w:rPr>
-                        <w:t>10:12 PM</w:t>
+                        <w:t>11:42 PM</w:t>
                       </w:r>
                       <w:r>
                         <w:fldChar w:fldCharType="end"/>
@@ -682,8 +682,13 @@
                           <wps:txbx>
                             <w:txbxContent>
                               <w:p>
+                                <w:proofErr w:type="spellStart"/>
                                 <w:r>
-                                  <w:t>Documento: YPF-Privado</w:t>
+                                  <w:t>Documento</w:t>
+                                </w:r>
+                                <w:proofErr w:type="spellEnd"/>
+                                <w:r>
+                                  <w:t>: YPF-Privado</w:t>
                                 </w:r>
                               </w:p>
                             </w:txbxContent>
@@ -710,8 +715,13 @@
                     <v:textbox inset=",0,20pt,0">
                       <w:txbxContent>
                         <w:p>
+                          <w:proofErr w:type="spellStart"/>
                           <w:r>
-                            <w:t>Documento: YPF-Privado</w:t>
+                            <w:t>Documento</w:t>
+                          </w:r>
+                          <w:proofErr w:type="spellEnd"/>
+                          <w:r>
+                            <w:t>: YPF-Privado</w:t>
                           </w:r>
                         </w:p>
                       </w:txbxContent>
@@ -1400,7 +1410,7 @@
     <w:uiPriority w:val="9"/>
     <w:unhideWhenUsed/>
     <w:qFormat/>
-    <w:rsid w:val="009A2F12"/>
+    <w:rsid w:val="00C93736"/>
     <w:pPr>
       <w:keepNext/>
       <w:keepLines/>
@@ -1409,7 +1419,7 @@
     </w:pPr>
     <w:rPr>
       <w:rFonts w:eastAsiaTheme="majorEastAsia" w:cstheme="majorBidi"/>
-      <w:color w:val="0070C0"/>
+      <w:color w:val="2F5496" w:themeColor="accent1" w:themeShade="BF"/>
       <w:sz w:val="28"/>
       <w:szCs w:val="24"/>
     </w:rPr>
@@ -1651,10 +1661,10 @@
     <w:basedOn w:val="DefaultParagraphFont"/>
     <w:link w:val="Heading3"/>
     <w:uiPriority w:val="9"/>
-    <w:rsid w:val="009A2F12"/>
+    <w:rsid w:val="00C93736"/>
     <w:rPr>
       <w:rFonts w:eastAsiaTheme="majorEastAsia" w:cstheme="majorBidi"/>
-      <w:color w:val="0070C0"/>
+      <w:color w:val="2F5496" w:themeColor="accent1" w:themeShade="BF"/>
       <w:sz w:val="28"/>
       <w:szCs w:val="24"/>
     </w:rPr>
@@ -2148,19 +2158,6 @@
 </file>
 
 <file path=customXml/item1.xml><?xml version="1.0" encoding="utf-8"?>
-<?mso-contentType ?>
-<FormTemplates xmlns="http://schemas.microsoft.com/sharepoint/v3/contenttype/forms">
-  <Display>DocumentLibraryForm</Display>
-  <Edit>DocumentLibraryForm</Edit>
-  <New>DocumentLibraryForm</New>
-</FormTemplates>
-</file>
-
-<file path=customXml/item2.xml><?xml version="1.0" encoding="utf-8"?>
-<b:Sources xmlns:b="http://schemas.openxmlformats.org/officeDocument/2006/bibliography" xmlns="http://schemas.openxmlformats.org/officeDocument/2006/bibliography" SelectedStyle="\APASixthEditionOfficeOnline.xsl" StyleName="APA" Version="6"/>
-</file>
-
-<file path=customXml/item3.xml><?xml version="1.0" encoding="utf-8"?>
 <ct:contentTypeSchema xmlns:ct="http://schemas.microsoft.com/office/2006/metadata/contentType" xmlns:ma="http://schemas.microsoft.com/office/2006/metadata/properties/metaAttributes" ct:_="" ma:_="" ma:contentTypeName="Document" ma:contentTypeID="0x010100B006E2BE7DDEF140A14EA49B3EF14461" ma:contentTypeVersion="18" ma:contentTypeDescription="Create a new document." ma:contentTypeScope="" ma:versionID="8ac02122ceabee326f0fe6b4010b3cd3">
   <xsd:schema xmlns:xsd="http://www.w3.org/2001/XMLSchema" xmlns:xs="http://www.w3.org/2001/XMLSchema" xmlns:p="http://schemas.microsoft.com/office/2006/metadata/properties" xmlns:ns2="6698821d-6e10-4a2b-a74f-0a52b52c4692" xmlns:ns3="cb44db4c-58ef-46ee-8a55-6d05fb8b3f8b" targetNamespace="http://schemas.microsoft.com/office/2006/metadata/properties" ma:root="true" ma:fieldsID="1c80002ebd0e45a76a153e49428d900a" ns2:_="" ns3:_="">
     <xsd:import namespace="6698821d-6e10-4a2b-a74f-0a52b52c4692"/>
@@ -2415,23 +2412,20 @@
 </ct:contentTypeSchema>
 </file>
 
-<file path=customXml/itemProps1.xml><?xml version="1.0" encoding="utf-8"?>
-<ds:datastoreItem xmlns:ds="http://schemas.openxmlformats.org/officeDocument/2006/customXml" ds:itemID="{58723238-14B7-4479-B086-957D3EE22F1E}">
-  <ds:schemaRefs>
-    <ds:schemaRef ds:uri="http://schemas.microsoft.com/sharepoint/v3/contenttype/forms"/>
-  </ds:schemaRefs>
-</ds:datastoreItem>
+<file path=customXml/item2.xml><?xml version="1.0" encoding="utf-8"?>
+<b:Sources xmlns:b="http://schemas.openxmlformats.org/officeDocument/2006/bibliography" xmlns="http://schemas.openxmlformats.org/officeDocument/2006/bibliography" SelectedStyle="\APASixthEditionOfficeOnline.xsl" StyleName="APA" Version="6"/>
 </file>
 
-<file path=customXml/itemProps2.xml><?xml version="1.0" encoding="utf-8"?>
-<ds:datastoreItem xmlns:ds="http://schemas.openxmlformats.org/officeDocument/2006/customXml" ds:itemID="{A023B920-BC36-4551-863A-C95E6B117B4B}">
-  <ds:schemaRefs>
-    <ds:schemaRef ds:uri="http://schemas.openxmlformats.org/officeDocument/2006/bibliography"/>
-  </ds:schemaRefs>
-</ds:datastoreItem>
+<file path=customXml/item3.xml><?xml version="1.0" encoding="utf-8"?>
+<?mso-contentType ?>
+<FormTemplates xmlns="http://schemas.microsoft.com/sharepoint/v3/contenttype/forms">
+  <Display>DocumentLibraryForm</Display>
+  <Edit>DocumentLibraryForm</Edit>
+  <New>DocumentLibraryForm</New>
+</FormTemplates>
 </file>
 
-<file path=customXml/itemProps3.xml><?xml version="1.0" encoding="utf-8"?>
+<file path=customXml/itemProps1.xml><?xml version="1.0" encoding="utf-8"?>
 <ds:datastoreItem xmlns:ds="http://schemas.openxmlformats.org/officeDocument/2006/customXml" ds:itemID="{65A098E8-536F-408B-A1B6-E8CCEB6AAC83}">
   <ds:schemaRefs>
     <ds:schemaRef ds:uri="http://schemas.microsoft.com/office/2006/metadata/contentType"/>
@@ -2450,6 +2444,22 @@
 </ds:datastoreItem>
 </file>
 
+<file path=customXml/itemProps2.xml><?xml version="1.0" encoding="utf-8"?>
+<ds:datastoreItem xmlns:ds="http://schemas.openxmlformats.org/officeDocument/2006/customXml" ds:itemID="{A023B920-BC36-4551-863A-C95E6B117B4B}">
+  <ds:schemaRefs>
+    <ds:schemaRef ds:uri="http://schemas.openxmlformats.org/officeDocument/2006/bibliography"/>
+  </ds:schemaRefs>
+</ds:datastoreItem>
+</file>
+
+<file path=customXml/itemProps3.xml><?xml version="1.0" encoding="utf-8"?>
+<ds:datastoreItem xmlns:ds="http://schemas.openxmlformats.org/officeDocument/2006/customXml" ds:itemID="{58723238-14B7-4479-B086-957D3EE22F1E}">
+  <ds:schemaRefs>
+    <ds:schemaRef ds:uri="http://schemas.microsoft.com/sharepoint/v3/contenttype/forms"/>
+  </ds:schemaRefs>
+</ds:datastoreItem>
+</file>
+
 <file path=docMetadata/LabelInfo.xml><?xml version="1.0" encoding="utf-8"?>
 <clbl:labelList xmlns:clbl="http://schemas.microsoft.com/office/2020/mipLabelMetadata">
   <clbl:label id="{ce68f836-c221-45ef-866b-38cda86b3d5e}" enabled="0" method="" siteId="{ce68f836-c221-45ef-866b-38cda86b3d5e}" removed="1"/>

</xml_diff>